<commit_message>
Error page 404 page not found added
</commit_message>
<xml_diff>
--- a/Notes.docx
+++ b/Notes.docx
@@ -2,6 +2,790 @@
 <file path=word/document.xml><?xml version="1.0" encoding="utf-8"?>
 <w:document xmlns:wpc="http://schemas.microsoft.com/office/word/2010/wordprocessingCanvas" xmlns:cx="http://schemas.microsoft.com/office/drawing/2014/chartex" xmlns:cx1="http://schemas.microsoft.com/office/drawing/2015/9/8/chartex" xmlns:cx2="http://schemas.microsoft.com/office/drawing/2015/10/21/chartex" xmlns:cx3="http://schemas.microsoft.com/office/drawing/2016/5/9/chartex" xmlns:cx4="http://schemas.microsoft.com/office/drawing/2016/5/10/chartex" xmlns:cx5="http://schemas.microsoft.com/office/drawing/2016/5/11/chartex" xmlns:cx6="http://schemas.microsoft.com/office/drawing/2016/5/12/chartex" xmlns:cx7="http://schemas.microsoft.com/office/drawing/2016/5/13/chartex" xmlns:cx8="http://schemas.microsoft.com/office/drawing/2016/5/14/chartex" xmlns:mc="http://schemas.openxmlformats.org/markup-compatibility/2006" xmlns:aink="http://schemas.microsoft.com/office/drawing/2016/ink" xmlns:am3d="http://schemas.microsoft.com/office/drawing/2017/model3d" xmlns:o="urn:schemas-microsoft-com:office:office" xmlns:oel="http://schemas.microsoft.com/office/2019/extlst" xmlns:r="http://schemas.openxmlformats.org/officeDocument/2006/relationships" xmlns:m="http://schemas.openxmlformats.org/officeDocument/2006/math" xmlns:v="urn:schemas-microsoft-com:vml" xmlns:wp14="http://schemas.microsoft.com/office/word/2010/wordprocessingDrawing" xmlns:wp="http://schemas.openxmlformats.org/drawingml/2006/wordprocessingDrawing" xmlns:w10="urn:schemas-microsoft-com:office:word" xmlns:w="http://schemas.openxmlformats.org/wordprocessingml/2006/main" xmlns:w14="http://schemas.microsoft.com/office/word/2010/wordml" xmlns:w15="http://schemas.microsoft.com/office/word/2012/wordml" xmlns:w16cex="http://schemas.microsoft.com/office/word/2018/wordml/cex" xmlns:w16cid="http://schemas.microsoft.com/office/word/2016/wordml/cid" xmlns:w16="http://schemas.microsoft.com/office/word/2018/wordml" xmlns:w16du="http://schemas.microsoft.com/office/word/2023/wordml/word16du" xmlns:w16sdtdh="http://schemas.microsoft.com/office/word/2020/wordml/sdtdatahash" xmlns:w16se="http://schemas.microsoft.com/office/word/2015/wordml/symex" xmlns:wpg="http://schemas.microsoft.com/office/word/2010/wordprocessingGroup" xmlns:wpi="http://schemas.microsoft.com/office/word/2010/wordprocessingInk" xmlns:wne="http://schemas.microsoft.com/office/word/2006/wordml" xmlns:wps="http://schemas.microsoft.com/office/word/2010/wordprocessingShape" mc:Ignorable="w14 w15 w16se w16cid w16 w16cex w16sdtdh w16du wp14">
   <w:body>
+    <w:sdt>
+      <w:sdtPr>
+        <w:id w:val="-1497949923"/>
+        <w:docPartObj>
+          <w:docPartGallery w:val="Table of Contents"/>
+          <w:docPartUnique/>
+        </w:docPartObj>
+      </w:sdtPr>
+      <w:sdtEndPr>
+        <w:rPr>
+          <w:rFonts w:asciiTheme="minorHAnsi" w:eastAsiaTheme="minorHAnsi" w:hAnsiTheme="minorHAnsi" w:cstheme="minorBidi"/>
+          <w:b/>
+          <w:bCs/>
+          <w:noProof/>
+          <w:color w:val="auto"/>
+          <w:kern w:val="2"/>
+          <w:sz w:val="22"/>
+          <w:szCs w:val="22"/>
+          <w:lang w:val="sv-SE"/>
+          <w14:ligatures w14:val="standardContextual"/>
+        </w:rPr>
+      </w:sdtEndPr>
+      <w:sdtContent>
+        <w:p>
+          <w:pPr>
+            <w:pStyle w:val="TOCHeading"/>
+          </w:pPr>
+          <w:r>
+            <w:t>Contents</w:t>
+          </w:r>
+        </w:p>
+        <w:p>
+          <w:pPr>
+            <w:pStyle w:val="TOC1"/>
+            <w:tabs>
+              <w:tab w:val="right" w:leader="dot" w:pos="15694"/>
+            </w:tabs>
+            <w:rPr>
+              <w:rFonts w:cstheme="minorBidi"/>
+              <w:noProof/>
+              <w:kern w:val="2"/>
+              <w:sz w:val="24"/>
+              <w:szCs w:val="24"/>
+              <w:lang w:val="sv-SE" w:eastAsia="sv-SE"/>
+              <w14:ligatures w14:val="standardContextual"/>
+            </w:rPr>
+          </w:pPr>
+          <w:r>
+            <w:fldChar w:fldCharType="begin"/>
+          </w:r>
+          <w:r>
+            <w:instrText xml:space="preserve"> TOC \o "1-3" \h \z \u </w:instrText>
+          </w:r>
+          <w:r>
+            <w:fldChar w:fldCharType="separate"/>
+          </w:r>
+          <w:hyperlink w:anchor="_Toc183028747" w:history="1">
+            <w:r>
+              <w:rPr>
+                <w:rStyle w:val="Hyperlink"/>
+                <w:noProof/>
+              </w:rPr>
+              <w:t>React router</w:t>
+            </w:r>
+            <w:r>
+              <w:rPr>
+                <w:noProof/>
+                <w:webHidden/>
+              </w:rPr>
+              <w:tab/>
+            </w:r>
+            <w:r>
+              <w:rPr>
+                <w:noProof/>
+                <w:webHidden/>
+              </w:rPr>
+              <w:fldChar w:fldCharType="begin"/>
+            </w:r>
+            <w:r>
+              <w:rPr>
+                <w:noProof/>
+                <w:webHidden/>
+              </w:rPr>
+              <w:instrText xml:space="preserve"> PAGEREF _Toc183028747 \h </w:instrText>
+            </w:r>
+            <w:r>
+              <w:rPr>
+                <w:noProof/>
+                <w:webHidden/>
+              </w:rPr>
+            </w:r>
+            <w:r>
+              <w:rPr>
+                <w:noProof/>
+                <w:webHidden/>
+              </w:rPr>
+              <w:fldChar w:fldCharType="separate"/>
+            </w:r>
+            <w:r>
+              <w:rPr>
+                <w:noProof/>
+                <w:webHidden/>
+              </w:rPr>
+              <w:t>1</w:t>
+            </w:r>
+            <w:r>
+              <w:rPr>
+                <w:noProof/>
+                <w:webHidden/>
+              </w:rPr>
+              <w:fldChar w:fldCharType="end"/>
+            </w:r>
+          </w:hyperlink>
+        </w:p>
+        <w:p>
+          <w:pPr>
+            <w:pStyle w:val="TOC2"/>
+            <w:tabs>
+              <w:tab w:val="left" w:pos="720"/>
+              <w:tab w:val="right" w:leader="dot" w:pos="15694"/>
+            </w:tabs>
+            <w:rPr>
+              <w:rFonts w:cstheme="minorBidi"/>
+              <w:noProof/>
+              <w:kern w:val="2"/>
+              <w:sz w:val="24"/>
+              <w:szCs w:val="24"/>
+              <w:lang w:val="sv-SE" w:eastAsia="sv-SE"/>
+              <w14:ligatures w14:val="standardContextual"/>
+            </w:rPr>
+          </w:pPr>
+          <w:hyperlink w:anchor="_Toc183028748" w:history="1">
+            <w:r>
+              <w:rPr>
+                <w:rStyle w:val="Hyperlink"/>
+                <w:noProof/>
+              </w:rPr>
+              <w:t>1.</w:t>
+            </w:r>
+            <w:r>
+              <w:rPr>
+                <w:rFonts w:cstheme="minorBidi"/>
+                <w:noProof/>
+                <w:kern w:val="2"/>
+                <w:sz w:val="24"/>
+                <w:szCs w:val="24"/>
+                <w:lang w:val="sv-SE" w:eastAsia="sv-SE"/>
+                <w14:ligatures w14:val="standardContextual"/>
+              </w:rPr>
+              <w:tab/>
+            </w:r>
+            <w:r>
+              <w:rPr>
+                <w:rStyle w:val="Hyperlink"/>
+                <w:noProof/>
+              </w:rPr>
+              <w:t>React installation with vit</w:t>
+            </w:r>
+            <w:r>
+              <w:rPr>
+                <w:noProof/>
+                <w:webHidden/>
+              </w:rPr>
+              <w:tab/>
+            </w:r>
+            <w:r>
+              <w:rPr>
+                <w:noProof/>
+                <w:webHidden/>
+              </w:rPr>
+              <w:fldChar w:fldCharType="begin"/>
+            </w:r>
+            <w:r>
+              <w:rPr>
+                <w:noProof/>
+                <w:webHidden/>
+              </w:rPr>
+              <w:instrText xml:space="preserve"> PAGEREF _Toc183028748 \h </w:instrText>
+            </w:r>
+            <w:r>
+              <w:rPr>
+                <w:noProof/>
+                <w:webHidden/>
+              </w:rPr>
+            </w:r>
+            <w:r>
+              <w:rPr>
+                <w:noProof/>
+                <w:webHidden/>
+              </w:rPr>
+              <w:fldChar w:fldCharType="separate"/>
+            </w:r>
+            <w:r>
+              <w:rPr>
+                <w:noProof/>
+                <w:webHidden/>
+              </w:rPr>
+              <w:t>1</w:t>
+            </w:r>
+            <w:r>
+              <w:rPr>
+                <w:noProof/>
+                <w:webHidden/>
+              </w:rPr>
+              <w:fldChar w:fldCharType="end"/>
+            </w:r>
+          </w:hyperlink>
+        </w:p>
+        <w:p>
+          <w:pPr>
+            <w:pStyle w:val="TOC2"/>
+            <w:tabs>
+              <w:tab w:val="left" w:pos="720"/>
+              <w:tab w:val="right" w:leader="dot" w:pos="15694"/>
+            </w:tabs>
+            <w:rPr>
+              <w:rFonts w:cstheme="minorBidi"/>
+              <w:noProof/>
+              <w:kern w:val="2"/>
+              <w:sz w:val="24"/>
+              <w:szCs w:val="24"/>
+              <w:lang w:val="sv-SE" w:eastAsia="sv-SE"/>
+              <w14:ligatures w14:val="standardContextual"/>
+            </w:rPr>
+          </w:pPr>
+          <w:hyperlink w:anchor="_Toc183028749" w:history="1">
+            <w:r>
+              <w:rPr>
+                <w:rStyle w:val="Hyperlink"/>
+                <w:noProof/>
+              </w:rPr>
+              <w:t>2.</w:t>
+            </w:r>
+            <w:r>
+              <w:rPr>
+                <w:rFonts w:cstheme="minorBidi"/>
+                <w:noProof/>
+                <w:kern w:val="2"/>
+                <w:sz w:val="24"/>
+                <w:szCs w:val="24"/>
+                <w:lang w:val="sv-SE" w:eastAsia="sv-SE"/>
+                <w14:ligatures w14:val="standardContextual"/>
+              </w:rPr>
+              <w:tab/>
+            </w:r>
+            <w:r>
+              <w:rPr>
+                <w:rStyle w:val="Hyperlink"/>
+                <w:noProof/>
+              </w:rPr>
+              <w:t>Create new repo on github</w:t>
+            </w:r>
+            <w:r>
+              <w:rPr>
+                <w:noProof/>
+                <w:webHidden/>
+              </w:rPr>
+              <w:tab/>
+            </w:r>
+            <w:r>
+              <w:rPr>
+                <w:noProof/>
+                <w:webHidden/>
+              </w:rPr>
+              <w:fldChar w:fldCharType="begin"/>
+            </w:r>
+            <w:r>
+              <w:rPr>
+                <w:noProof/>
+                <w:webHidden/>
+              </w:rPr>
+              <w:instrText xml:space="preserve"> PAGEREF _Toc183028749 \h </w:instrText>
+            </w:r>
+            <w:r>
+              <w:rPr>
+                <w:noProof/>
+                <w:webHidden/>
+              </w:rPr>
+            </w:r>
+            <w:r>
+              <w:rPr>
+                <w:noProof/>
+                <w:webHidden/>
+              </w:rPr>
+              <w:fldChar w:fldCharType="separate"/>
+            </w:r>
+            <w:r>
+              <w:rPr>
+                <w:noProof/>
+                <w:webHidden/>
+              </w:rPr>
+              <w:t>2</w:t>
+            </w:r>
+            <w:r>
+              <w:rPr>
+                <w:noProof/>
+                <w:webHidden/>
+              </w:rPr>
+              <w:fldChar w:fldCharType="end"/>
+            </w:r>
+          </w:hyperlink>
+        </w:p>
+        <w:p>
+          <w:pPr>
+            <w:pStyle w:val="TOC2"/>
+            <w:tabs>
+              <w:tab w:val="left" w:pos="720"/>
+              <w:tab w:val="right" w:leader="dot" w:pos="15694"/>
+            </w:tabs>
+            <w:rPr>
+              <w:rFonts w:cstheme="minorBidi"/>
+              <w:noProof/>
+              <w:kern w:val="2"/>
+              <w:sz w:val="24"/>
+              <w:szCs w:val="24"/>
+              <w:lang w:val="sv-SE" w:eastAsia="sv-SE"/>
+              <w14:ligatures w14:val="standardContextual"/>
+            </w:rPr>
+          </w:pPr>
+          <w:hyperlink w:anchor="_Toc183028750" w:history="1">
+            <w:r>
+              <w:rPr>
+                <w:rStyle w:val="Hyperlink"/>
+                <w:noProof/>
+              </w:rPr>
+              <w:t>3.</w:t>
+            </w:r>
+            <w:r>
+              <w:rPr>
+                <w:rFonts w:cstheme="minorBidi"/>
+                <w:noProof/>
+                <w:kern w:val="2"/>
+                <w:sz w:val="24"/>
+                <w:szCs w:val="24"/>
+                <w:lang w:val="sv-SE" w:eastAsia="sv-SE"/>
+                <w14:ligatures w14:val="standardContextual"/>
+              </w:rPr>
+              <w:tab/>
+            </w:r>
+            <w:r>
+              <w:rPr>
+                <w:rStyle w:val="Hyperlink"/>
+                <w:noProof/>
+              </w:rPr>
+              <w:t>Initiaize project with VS code or command prompt</w:t>
+            </w:r>
+            <w:r>
+              <w:rPr>
+                <w:noProof/>
+                <w:webHidden/>
+              </w:rPr>
+              <w:tab/>
+            </w:r>
+            <w:r>
+              <w:rPr>
+                <w:noProof/>
+                <w:webHidden/>
+              </w:rPr>
+              <w:fldChar w:fldCharType="begin"/>
+            </w:r>
+            <w:r>
+              <w:rPr>
+                <w:noProof/>
+                <w:webHidden/>
+              </w:rPr>
+              <w:instrText xml:space="preserve"> PAGEREF _Toc183028750 \h </w:instrText>
+            </w:r>
+            <w:r>
+              <w:rPr>
+                <w:noProof/>
+                <w:webHidden/>
+              </w:rPr>
+            </w:r>
+            <w:r>
+              <w:rPr>
+                <w:noProof/>
+                <w:webHidden/>
+              </w:rPr>
+              <w:fldChar w:fldCharType="separate"/>
+            </w:r>
+            <w:r>
+              <w:rPr>
+                <w:noProof/>
+                <w:webHidden/>
+              </w:rPr>
+              <w:t>2</w:t>
+            </w:r>
+            <w:r>
+              <w:rPr>
+                <w:noProof/>
+                <w:webHidden/>
+              </w:rPr>
+              <w:fldChar w:fldCharType="end"/>
+            </w:r>
+          </w:hyperlink>
+        </w:p>
+        <w:p>
+          <w:pPr>
+            <w:pStyle w:val="TOC2"/>
+            <w:tabs>
+              <w:tab w:val="left" w:pos="720"/>
+              <w:tab w:val="right" w:leader="dot" w:pos="15694"/>
+            </w:tabs>
+            <w:rPr>
+              <w:rFonts w:cstheme="minorBidi"/>
+              <w:noProof/>
+              <w:kern w:val="2"/>
+              <w:sz w:val="24"/>
+              <w:szCs w:val="24"/>
+              <w:lang w:val="sv-SE" w:eastAsia="sv-SE"/>
+              <w14:ligatures w14:val="standardContextual"/>
+            </w:rPr>
+          </w:pPr>
+          <w:hyperlink w:anchor="_Toc183028751" w:history="1">
+            <w:r>
+              <w:rPr>
+                <w:rStyle w:val="Hyperlink"/>
+                <w:noProof/>
+              </w:rPr>
+              <w:t>4.</w:t>
+            </w:r>
+            <w:r>
+              <w:rPr>
+                <w:rFonts w:cstheme="minorBidi"/>
+                <w:noProof/>
+                <w:kern w:val="2"/>
+                <w:sz w:val="24"/>
+                <w:szCs w:val="24"/>
+                <w:lang w:val="sv-SE" w:eastAsia="sv-SE"/>
+                <w14:ligatures w14:val="standardContextual"/>
+              </w:rPr>
+              <w:tab/>
+            </w:r>
+            <w:r>
+              <w:rPr>
+                <w:rStyle w:val="Hyperlink"/>
+                <w:noProof/>
+              </w:rPr>
+              <w:t>Install react package: react-router-dom</w:t>
+            </w:r>
+            <w:r>
+              <w:rPr>
+                <w:noProof/>
+                <w:webHidden/>
+              </w:rPr>
+              <w:tab/>
+            </w:r>
+            <w:r>
+              <w:rPr>
+                <w:noProof/>
+                <w:webHidden/>
+              </w:rPr>
+              <w:fldChar w:fldCharType="begin"/>
+            </w:r>
+            <w:r>
+              <w:rPr>
+                <w:noProof/>
+                <w:webHidden/>
+              </w:rPr>
+              <w:instrText xml:space="preserve"> PAGEREF _Toc183028751 \h </w:instrText>
+            </w:r>
+            <w:r>
+              <w:rPr>
+                <w:noProof/>
+                <w:webHidden/>
+              </w:rPr>
+            </w:r>
+            <w:r>
+              <w:rPr>
+                <w:noProof/>
+                <w:webHidden/>
+              </w:rPr>
+              <w:fldChar w:fldCharType="separate"/>
+            </w:r>
+            <w:r>
+              <w:rPr>
+                <w:noProof/>
+                <w:webHidden/>
+              </w:rPr>
+              <w:t>3</w:t>
+            </w:r>
+            <w:r>
+              <w:rPr>
+                <w:noProof/>
+                <w:webHidden/>
+              </w:rPr>
+              <w:fldChar w:fldCharType="end"/>
+            </w:r>
+          </w:hyperlink>
+        </w:p>
+        <w:p>
+          <w:pPr>
+            <w:pStyle w:val="TOC2"/>
+            <w:tabs>
+              <w:tab w:val="left" w:pos="720"/>
+              <w:tab w:val="right" w:leader="dot" w:pos="15694"/>
+            </w:tabs>
+            <w:rPr>
+              <w:rFonts w:cstheme="minorBidi"/>
+              <w:noProof/>
+              <w:kern w:val="2"/>
+              <w:sz w:val="24"/>
+              <w:szCs w:val="24"/>
+              <w:lang w:val="sv-SE" w:eastAsia="sv-SE"/>
+              <w14:ligatures w14:val="standardContextual"/>
+            </w:rPr>
+          </w:pPr>
+          <w:hyperlink w:anchor="_Toc183028752" w:history="1">
+            <w:r>
+              <w:rPr>
+                <w:rStyle w:val="Hyperlink"/>
+                <w:noProof/>
+              </w:rPr>
+              <w:t>5.</w:t>
+            </w:r>
+            <w:r>
+              <w:rPr>
+                <w:rFonts w:cstheme="minorBidi"/>
+                <w:noProof/>
+                <w:kern w:val="2"/>
+                <w:sz w:val="24"/>
+                <w:szCs w:val="24"/>
+                <w:lang w:val="sv-SE" w:eastAsia="sv-SE"/>
+                <w14:ligatures w14:val="standardContextual"/>
+              </w:rPr>
+              <w:tab/>
+            </w:r>
+            <w:r>
+              <w:rPr>
+                <w:rStyle w:val="Hyperlink"/>
+                <w:noProof/>
+              </w:rPr>
+              <w:t>&lt;Link /&gt;:</w:t>
+            </w:r>
+            <w:r>
+              <w:rPr>
+                <w:noProof/>
+                <w:webHidden/>
+              </w:rPr>
+              <w:tab/>
+            </w:r>
+            <w:r>
+              <w:rPr>
+                <w:noProof/>
+                <w:webHidden/>
+              </w:rPr>
+              <w:fldChar w:fldCharType="begin"/>
+            </w:r>
+            <w:r>
+              <w:rPr>
+                <w:noProof/>
+                <w:webHidden/>
+              </w:rPr>
+              <w:instrText xml:space="preserve"> PAGEREF _Toc183028752 \h </w:instrText>
+            </w:r>
+            <w:r>
+              <w:rPr>
+                <w:noProof/>
+                <w:webHidden/>
+              </w:rPr>
+            </w:r>
+            <w:r>
+              <w:rPr>
+                <w:noProof/>
+                <w:webHidden/>
+              </w:rPr>
+              <w:fldChar w:fldCharType="separate"/>
+            </w:r>
+            <w:r>
+              <w:rPr>
+                <w:noProof/>
+                <w:webHidden/>
+              </w:rPr>
+              <w:t>4</w:t>
+            </w:r>
+            <w:r>
+              <w:rPr>
+                <w:noProof/>
+                <w:webHidden/>
+              </w:rPr>
+              <w:fldChar w:fldCharType="end"/>
+            </w:r>
+          </w:hyperlink>
+        </w:p>
+        <w:p>
+          <w:pPr>
+            <w:pStyle w:val="TOC2"/>
+            <w:tabs>
+              <w:tab w:val="left" w:pos="720"/>
+              <w:tab w:val="right" w:leader="dot" w:pos="15694"/>
+            </w:tabs>
+            <w:rPr>
+              <w:rFonts w:cstheme="minorBidi"/>
+              <w:noProof/>
+              <w:kern w:val="2"/>
+              <w:sz w:val="24"/>
+              <w:szCs w:val="24"/>
+              <w:lang w:val="sv-SE" w:eastAsia="sv-SE"/>
+              <w14:ligatures w14:val="standardContextual"/>
+            </w:rPr>
+          </w:pPr>
+          <w:hyperlink w:anchor="_Toc183028753" w:history="1">
+            <w:r>
+              <w:rPr>
+                <w:rStyle w:val="Hyperlink"/>
+                <w:noProof/>
+              </w:rPr>
+              <w:t>6.</w:t>
+            </w:r>
+            <w:r>
+              <w:rPr>
+                <w:rFonts w:cstheme="minorBidi"/>
+                <w:noProof/>
+                <w:kern w:val="2"/>
+                <w:sz w:val="24"/>
+                <w:szCs w:val="24"/>
+                <w:lang w:val="sv-SE" w:eastAsia="sv-SE"/>
+                <w14:ligatures w14:val="standardContextual"/>
+              </w:rPr>
+              <w:tab/>
+            </w:r>
+            <w:r>
+              <w:rPr>
+                <w:rStyle w:val="Hyperlink"/>
+                <w:noProof/>
+              </w:rPr>
+              <w:t>&lt;NavLink /&gt;:</w:t>
+            </w:r>
+            <w:r>
+              <w:rPr>
+                <w:noProof/>
+                <w:webHidden/>
+              </w:rPr>
+              <w:tab/>
+            </w:r>
+            <w:r>
+              <w:rPr>
+                <w:noProof/>
+                <w:webHidden/>
+              </w:rPr>
+              <w:fldChar w:fldCharType="begin"/>
+            </w:r>
+            <w:r>
+              <w:rPr>
+                <w:noProof/>
+                <w:webHidden/>
+              </w:rPr>
+              <w:instrText xml:space="preserve"> PAGEREF _Toc183028753 \h </w:instrText>
+            </w:r>
+            <w:r>
+              <w:rPr>
+                <w:noProof/>
+                <w:webHidden/>
+              </w:rPr>
+            </w:r>
+            <w:r>
+              <w:rPr>
+                <w:noProof/>
+                <w:webHidden/>
+              </w:rPr>
+              <w:fldChar w:fldCharType="separate"/>
+            </w:r>
+            <w:r>
+              <w:rPr>
+                <w:noProof/>
+                <w:webHidden/>
+              </w:rPr>
+              <w:t>5</w:t>
+            </w:r>
+            <w:r>
+              <w:rPr>
+                <w:noProof/>
+                <w:webHidden/>
+              </w:rPr>
+              <w:fldChar w:fldCharType="end"/>
+            </w:r>
+          </w:hyperlink>
+        </w:p>
+        <w:p>
+          <w:pPr>
+            <w:pStyle w:val="TOC2"/>
+            <w:tabs>
+              <w:tab w:val="left" w:pos="720"/>
+              <w:tab w:val="right" w:leader="dot" w:pos="15694"/>
+            </w:tabs>
+            <w:rPr>
+              <w:rFonts w:cstheme="minorBidi"/>
+              <w:noProof/>
+              <w:kern w:val="2"/>
+              <w:sz w:val="24"/>
+              <w:szCs w:val="24"/>
+              <w:lang w:val="sv-SE" w:eastAsia="sv-SE"/>
+              <w14:ligatures w14:val="standardContextual"/>
+            </w:rPr>
+          </w:pPr>
+          <w:hyperlink w:anchor="_Toc183028754" w:history="1">
+            <w:r>
+              <w:rPr>
+                <w:rStyle w:val="Hyperlink"/>
+                <w:noProof/>
+              </w:rPr>
+              <w:t>7.</w:t>
+            </w:r>
+            <w:r>
+              <w:rPr>
+                <w:rFonts w:cstheme="minorBidi"/>
+                <w:noProof/>
+                <w:kern w:val="2"/>
+                <w:sz w:val="24"/>
+                <w:szCs w:val="24"/>
+                <w:lang w:val="sv-SE" w:eastAsia="sv-SE"/>
+                <w14:ligatures w14:val="standardContextual"/>
+              </w:rPr>
+              <w:tab/>
+            </w:r>
+            <w:r>
+              <w:rPr>
+                <w:rStyle w:val="Hyperlink"/>
+                <w:noProof/>
+              </w:rPr>
+              <w:t>Error page: 404 not found page</w:t>
+            </w:r>
+            <w:r>
+              <w:rPr>
+                <w:noProof/>
+                <w:webHidden/>
+              </w:rPr>
+              <w:tab/>
+            </w:r>
+            <w:r>
+              <w:rPr>
+                <w:noProof/>
+                <w:webHidden/>
+              </w:rPr>
+              <w:fldChar w:fldCharType="begin"/>
+            </w:r>
+            <w:r>
+              <w:rPr>
+                <w:noProof/>
+                <w:webHidden/>
+              </w:rPr>
+              <w:instrText xml:space="preserve"> PAGEREF _Toc183028754 \h </w:instrText>
+            </w:r>
+            <w:r>
+              <w:rPr>
+                <w:noProof/>
+                <w:webHidden/>
+              </w:rPr>
+            </w:r>
+            <w:r>
+              <w:rPr>
+                <w:noProof/>
+                <w:webHidden/>
+              </w:rPr>
+              <w:fldChar w:fldCharType="separate"/>
+            </w:r>
+            <w:r>
+              <w:rPr>
+                <w:noProof/>
+                <w:webHidden/>
+              </w:rPr>
+              <w:t>6</w:t>
+            </w:r>
+            <w:r>
+              <w:rPr>
+                <w:noProof/>
+                <w:webHidden/>
+              </w:rPr>
+              <w:fldChar w:fldCharType="end"/>
+            </w:r>
+          </w:hyperlink>
+        </w:p>
+        <w:p>
+          <w:r>
+            <w:rPr>
+              <w:b/>
+              <w:bCs/>
+              <w:noProof/>
+            </w:rPr>
+            <w:fldChar w:fldCharType="end"/>
+          </w:r>
+        </w:p>
+      </w:sdtContent>
+    </w:sdt>
     <w:p>
       <w:pPr>
         <w:pStyle w:val="Heading1"/>
@@ -10,12 +794,14 @@
           <w:lang w:val="en-US"/>
         </w:rPr>
       </w:pPr>
+      <w:bookmarkStart w:id="0" w:name="_Toc183028747"/>
       <w:r>
         <w:rPr>
           <w:lang w:val="en-US"/>
         </w:rPr>
         <w:t>React router</w:t>
       </w:r>
+      <w:bookmarkEnd w:id="0"/>
     </w:p>
     <w:p>
       <w:pPr>
@@ -35,10 +821,11 @@
       <w:pPr>
         <w:pStyle w:val="NoSpacing"/>
         <w:rPr>
-          <w:lang w:val="en-US"/>
-        </w:rPr>
-      </w:pPr>
-      <w:hyperlink r:id="rId5" w:history="1">
+          <w:rStyle w:val="Hyperlink"/>
+          <w:lang w:val="en-US"/>
+        </w:rPr>
+      </w:pPr>
+      <w:hyperlink r:id="rId6" w:history="1">
         <w:r>
           <w:rPr>
             <w:rStyle w:val="Hyperlink"/>
@@ -55,7 +842,55 @@
           <w:lang w:val="en-US"/>
         </w:rPr>
       </w:pPr>
-      <w:hyperlink r:id="rId6" w:history="1">
+      <w:hyperlink r:id="rId7" w:history="1">
+        <w:r>
+          <w:rPr>
+            <w:rStyle w:val="Hyperlink"/>
+            <w:lang w:val="en-US"/>
+          </w:rPr>
+          <w:t>https://www.youtube.com/watch?v=oTIJunBa6MA</w:t>
+        </w:r>
+      </w:hyperlink>
+    </w:p>
+    <w:p>
+      <w:pPr>
+        <w:pStyle w:val="NoSpacing"/>
+        <w:rPr>
+          <w:lang w:val="en-US"/>
+        </w:rPr>
+      </w:pPr>
+      <w:hyperlink r:id="rId8" w:history="1">
+        <w:r>
+          <w:rPr>
+            <w:rStyle w:val="Hyperlink"/>
+            <w:lang w:val="en-US"/>
+          </w:rPr>
+          <w:t>https://www.youtube.com/watch?v=943D7U74_sQ&amp;t=2619s</w:t>
+        </w:r>
+      </w:hyperlink>
+      <w:r>
+        <w:rPr>
+          <w:lang w:val="en-US"/>
+        </w:rPr>
+        <w:t xml:space="preserve"> </w:t>
+      </w:r>
+    </w:p>
+    <w:p>
+      <w:pPr>
+        <w:pStyle w:val="NoSpacing"/>
+        <w:rPr>
+          <w:lang w:val="en-US"/>
+        </w:rPr>
+      </w:pPr>
+      <w:r>
+        <w:rPr>
+          <w:b/>
+          <w:bCs/>
+          <w:lang w:val="en-US"/>
+        </w:rPr>
+        <w:t xml:space="preserve">Official documents: </w:t>
+      </w:r>
+      <w:hyperlink r:id="rId9" w:history="1">
         <w:r>
           <w:rPr>
             <w:rStyle w:val="Hyperlink"/>
@@ -75,15 +910,22 @@
     </w:p>
     <w:p>
       <w:pPr>
-        <w:pStyle w:val="NoSpacing"/>
+        <w:pStyle w:val="Heading2"/>
         <w:numPr>
           <w:ilvl w:val="0"/>
-          <w:numId w:val="1"/>
+          <w:numId w:val="2"/>
         </w:numPr>
       </w:pPr>
-      <w:r>
-        <w:t>React installation with vit</w:t>
-      </w:r>
+      <w:bookmarkStart w:id="1" w:name="_Toc183028748"/>
+      <w:proofErr w:type="spellStart"/>
+      <w:r>
+        <w:t>React</w:t>
+      </w:r>
+      <w:proofErr w:type="spellEnd"/>
+      <w:r>
+        <w:t xml:space="preserve"> installation with vit</w:t>
+      </w:r>
+      <w:bookmarkEnd w:id="1"/>
     </w:p>
     <w:p>
       <w:pPr>
@@ -115,8 +957,33 @@
           <w:highlight w:val="green"/>
           <w:lang w:val="en-US"/>
         </w:rPr>
-        <w:t>npm create vite@latest .</w:t>
-      </w:r>
+        <w:t xml:space="preserve">npm create </w:t>
+      </w:r>
+      <w:proofErr w:type="spellStart"/>
+      <w:r>
+        <w:rPr>
+          <w:highlight w:val="green"/>
+          <w:lang w:val="en-US"/>
+        </w:rPr>
+        <w:t>vite@</w:t>
+      </w:r>
+      <w:proofErr w:type="gramStart"/>
+      <w:r>
+        <w:rPr>
+          <w:highlight w:val="green"/>
+          <w:lang w:val="en-US"/>
+        </w:rPr>
+        <w:t>latest</w:t>
+      </w:r>
+      <w:proofErr w:type="spellEnd"/>
+      <w:r>
+        <w:rPr>
+          <w:highlight w:val="green"/>
+          <w:lang w:val="en-US"/>
+        </w:rPr>
+        <w:t xml:space="preserve"> .</w:t>
+      </w:r>
+      <w:proofErr w:type="gramEnd"/>
     </w:p>
     <w:p>
       <w:pPr>
@@ -155,8 +1022,16 @@
         <w:rPr>
           <w:lang w:val="en-US"/>
         </w:rPr>
-        <w:t xml:space="preserve">  create-vite@latest</w:t>
-      </w:r>
+        <w:t xml:space="preserve">  </w:t>
+      </w:r>
+      <w:proofErr w:type="spellStart"/>
+      <w:r>
+        <w:rPr>
+          <w:lang w:val="en-US"/>
+        </w:rPr>
+        <w:t>create-vite@latest</w:t>
+      </w:r>
+      <w:proofErr w:type="spellEnd"/>
     </w:p>
     <w:p>
       <w:pPr>
@@ -191,11 +1066,19 @@
           <w:lang w:val="en-US"/>
         </w:rPr>
       </w:pPr>
-      <w:r>
-        <w:rPr>
-          <w:lang w:val="en-US"/>
-        </w:rPr>
-        <w:t>npm WARN EBADENGINE Unsupported engine {</w:t>
+      <w:proofErr w:type="spellStart"/>
+      <w:r>
+        <w:rPr>
+          <w:lang w:val="en-US"/>
+        </w:rPr>
+        <w:t>npm</w:t>
+      </w:r>
+      <w:proofErr w:type="spellEnd"/>
+      <w:r>
+        <w:rPr>
+          <w:lang w:val="en-US"/>
+        </w:rPr>
+        <w:t xml:space="preserve"> WARN EBADENGINE Unsupported engine {</w:t>
       </w:r>
     </w:p>
     <w:p>
@@ -211,11 +1094,19 @@
           <w:lang w:val="en-US"/>
         </w:rPr>
       </w:pPr>
-      <w:r>
-        <w:rPr>
-          <w:lang w:val="en-US"/>
-        </w:rPr>
-        <w:t>npm WARN EBADENGINE   package: 'create-vite@5.5.5',</w:t>
+      <w:proofErr w:type="spellStart"/>
+      <w:r>
+        <w:rPr>
+          <w:lang w:val="en-US"/>
+        </w:rPr>
+        <w:t>npm</w:t>
+      </w:r>
+      <w:proofErr w:type="spellEnd"/>
+      <w:r>
+        <w:rPr>
+          <w:lang w:val="en-US"/>
+        </w:rPr>
+        <w:t xml:space="preserve"> WARN EBADENGINE   package: 'create-vite@5.5.5',</w:t>
       </w:r>
     </w:p>
     <w:p>
@@ -231,11 +1122,33 @@
           <w:lang w:val="en-US"/>
         </w:rPr>
       </w:pPr>
-      <w:r>
-        <w:rPr>
-          <w:lang w:val="en-US"/>
-        </w:rPr>
-        <w:t>npm WARN EBADENGINE   required: { node: '^18.0.0 || &gt;=20.0.0' },</w:t>
+      <w:proofErr w:type="spellStart"/>
+      <w:r>
+        <w:rPr>
+          <w:lang w:val="en-US"/>
+        </w:rPr>
+        <w:t>npm</w:t>
+      </w:r>
+      <w:proofErr w:type="spellEnd"/>
+      <w:r>
+        <w:rPr>
+          <w:lang w:val="en-US"/>
+        </w:rPr>
+        <w:t xml:space="preserve"> WARN EBADENGINE   required: </w:t>
+      </w:r>
+      <w:proofErr w:type="gramStart"/>
+      <w:r>
+        <w:rPr>
+          <w:lang w:val="en-US"/>
+        </w:rPr>
+        <w:t>{ node</w:t>
+      </w:r>
+      <w:proofErr w:type="gramEnd"/>
+      <w:r>
+        <w:rPr>
+          <w:lang w:val="en-US"/>
+        </w:rPr>
+        <w:t>: '^18.0.0 || &gt;=20.0.0' },</w:t>
       </w:r>
     </w:p>
     <w:p>
@@ -251,11 +1164,47 @@
           <w:lang w:val="en-US"/>
         </w:rPr>
       </w:pPr>
-      <w:r>
-        <w:rPr>
-          <w:lang w:val="en-US"/>
-        </w:rPr>
-        <w:t>npm WARN EBADENGINE   current: { node: 'v16.1.0', npm: '7.11.2' }</w:t>
+      <w:proofErr w:type="spellStart"/>
+      <w:r>
+        <w:rPr>
+          <w:lang w:val="en-US"/>
+        </w:rPr>
+        <w:t>npm</w:t>
+      </w:r>
+      <w:proofErr w:type="spellEnd"/>
+      <w:r>
+        <w:rPr>
+          <w:lang w:val="en-US"/>
+        </w:rPr>
+        <w:t xml:space="preserve"> WARN EBADENGINE   current: </w:t>
+      </w:r>
+      <w:proofErr w:type="gramStart"/>
+      <w:r>
+        <w:rPr>
+          <w:lang w:val="en-US"/>
+        </w:rPr>
+        <w:t>{ node</w:t>
+      </w:r>
+      <w:proofErr w:type="gramEnd"/>
+      <w:r>
+        <w:rPr>
+          <w:lang w:val="en-US"/>
+        </w:rPr>
+        <w:t xml:space="preserve">: 'v16.1.0', </w:t>
+      </w:r>
+      <w:proofErr w:type="spellStart"/>
+      <w:r>
+        <w:rPr>
+          <w:lang w:val="en-US"/>
+        </w:rPr>
+        <w:t>npm</w:t>
+      </w:r>
+      <w:proofErr w:type="spellEnd"/>
+      <w:r>
+        <w:rPr>
+          <w:lang w:val="en-US"/>
+        </w:rPr>
+        <w:t>: '7.11.2' }</w:t>
       </w:r>
     </w:p>
     <w:p>
@@ -271,12 +1220,28 @@
           <w:lang w:val="en-US"/>
         </w:rPr>
       </w:pPr>
-      <w:r>
-        <w:rPr>
-          <w:lang w:val="en-US"/>
-        </w:rPr>
-        <w:t>npm WARN EBADENGINE }</w:t>
-      </w:r>
+      <w:proofErr w:type="spellStart"/>
+      <w:r>
+        <w:rPr>
+          <w:lang w:val="en-US"/>
+        </w:rPr>
+        <w:t>npm</w:t>
+      </w:r>
+      <w:proofErr w:type="spellEnd"/>
+      <w:r>
+        <w:rPr>
+          <w:lang w:val="en-US"/>
+        </w:rPr>
+        <w:t xml:space="preserve"> WARN </w:t>
+      </w:r>
+      <w:proofErr w:type="gramStart"/>
+      <w:r>
+        <w:rPr>
+          <w:lang w:val="en-US"/>
+        </w:rPr>
+        <w:t>EBADENGINE }</w:t>
+      </w:r>
+      <w:proofErr w:type="gramEnd"/>
     </w:p>
     <w:p>
       <w:pPr>
@@ -295,7 +1260,21 @@
         <w:rPr>
           <w:lang w:val="en-US"/>
         </w:rPr>
-        <w:t xml:space="preserve">√ Select a framework: » </w:t>
+        <w:t xml:space="preserve">√ Select a </w:t>
+      </w:r>
+      <w:proofErr w:type="gramStart"/>
+      <w:r>
+        <w:rPr>
+          <w:lang w:val="en-US"/>
+        </w:rPr>
+        <w:t>framework: »</w:t>
+      </w:r>
+      <w:proofErr w:type="gramEnd"/>
+      <w:r>
+        <w:rPr>
+          <w:lang w:val="en-US"/>
+        </w:rPr>
+        <w:t xml:space="preserve"> </w:t>
       </w:r>
       <w:r>
         <w:rPr>
@@ -322,7 +1301,21 @@
         <w:rPr>
           <w:lang w:val="en-US"/>
         </w:rPr>
-        <w:t xml:space="preserve">√ Select a variant: » </w:t>
+        <w:t xml:space="preserve">√ Select a </w:t>
+      </w:r>
+      <w:proofErr w:type="gramStart"/>
+      <w:r>
+        <w:rPr>
+          <w:lang w:val="en-US"/>
+        </w:rPr>
+        <w:t>variant: »</w:t>
+      </w:r>
+      <w:proofErr w:type="gramEnd"/>
+      <w:r>
+        <w:rPr>
+          <w:lang w:val="en-US"/>
+        </w:rPr>
+        <w:t xml:space="preserve"> </w:t>
       </w:r>
       <w:r>
         <w:rPr>
@@ -345,6 +1338,12 @@
           <w:lang w:val="en-US"/>
         </w:rPr>
       </w:pPr>
+      <w:r>
+        <w:rPr>
+          <w:lang w:val="en-US"/>
+        </w:rPr>
+        <w:t>Scaffolding project in C:\projects\MyProjects\react-router-latest...</w:t>
+      </w:r>
     </w:p>
     <w:p>
       <w:pPr>
@@ -359,12 +1358,6 @@
           <w:lang w:val="en-US"/>
         </w:rPr>
       </w:pPr>
-      <w:r>
-        <w:rPr>
-          <w:lang w:val="en-US"/>
-        </w:rPr>
-        <w:t>Scaffolding project in C:\projects\MyProjects\react-router-latest...</w:t>
-      </w:r>
     </w:p>
     <w:p>
       <w:pPr>
@@ -379,6 +1372,13 @@
           <w:lang w:val="en-US"/>
         </w:rPr>
       </w:pPr>
+      <w:r>
+        <w:rPr>
+          <w:lang w:val="en-US"/>
+        </w:rPr>
+        <w:lastRenderedPageBreak/>
+        <w:t>Done. Now run:</w:t>
+      </w:r>
     </w:p>
     <w:p>
       <w:pPr>
@@ -393,12 +1393,6 @@
           <w:lang w:val="en-US"/>
         </w:rPr>
       </w:pPr>
-      <w:r>
-        <w:rPr>
-          <w:lang w:val="en-US"/>
-        </w:rPr>
-        <w:t>Done. Now run:</w:t>
-      </w:r>
     </w:p>
     <w:p>
       <w:pPr>
@@ -413,6 +1407,26 @@
           <w:lang w:val="en-US"/>
         </w:rPr>
       </w:pPr>
+      <w:r>
+        <w:rPr>
+          <w:lang w:val="en-US"/>
+        </w:rPr>
+        <w:t xml:space="preserve">  </w:t>
+      </w:r>
+      <w:proofErr w:type="spellStart"/>
+      <w:r>
+        <w:rPr>
+          <w:lang w:val="en-US"/>
+        </w:rPr>
+        <w:t>npm</w:t>
+      </w:r>
+      <w:proofErr w:type="spellEnd"/>
+      <w:r>
+        <w:rPr>
+          <w:lang w:val="en-US"/>
+        </w:rPr>
+        <w:t xml:space="preserve"> install</w:t>
+      </w:r>
     </w:p>
     <w:p>
       <w:pPr>
@@ -431,7 +1445,21 @@
         <w:rPr>
           <w:lang w:val="en-US"/>
         </w:rPr>
-        <w:t xml:space="preserve">  npm install</w:t>
+        <w:t xml:space="preserve">  </w:t>
+      </w:r>
+      <w:proofErr w:type="spellStart"/>
+      <w:r>
+        <w:rPr>
+          <w:lang w:val="en-US"/>
+        </w:rPr>
+        <w:t>npm</w:t>
+      </w:r>
+      <w:proofErr w:type="spellEnd"/>
+      <w:r>
+        <w:rPr>
+          <w:lang w:val="en-US"/>
+        </w:rPr>
+        <w:t xml:space="preserve"> run dev</w:t>
       </w:r>
     </w:p>
     <w:p>
@@ -447,12 +1475,6 @@
           <w:lang w:val="en-US"/>
         </w:rPr>
       </w:pPr>
-      <w:r>
-        <w:rPr>
-          <w:lang w:val="en-US"/>
-        </w:rPr>
-        <w:t xml:space="preserve">  npm run dev</w:t>
-      </w:r>
     </w:p>
     <w:p>
       <w:pPr>
@@ -467,6 +1489,19 @@
           <w:lang w:val="en-US"/>
         </w:rPr>
       </w:pPr>
+      <w:r>
+        <w:rPr>
+          <w:lang w:val="en-US"/>
+        </w:rPr>
+        <w:t>C:\projects\MyProjects\react-router-latest&gt;</w:t>
+      </w:r>
+      <w:r>
+        <w:rPr>
+          <w:highlight w:val="green"/>
+          <w:lang w:val="en-US"/>
+        </w:rPr>
+        <w:t>npm install</w:t>
+      </w:r>
     </w:p>
     <w:p>
       <w:pPr>
@@ -481,86 +1516,63 @@
           <w:lang w:val="en-US"/>
         </w:rPr>
       </w:pPr>
+      <w:r>
+        <w:rPr>
+          <w:lang w:val="en-US"/>
+        </w:rPr>
+        <w:t>C:\projects\MyProjects\react-router-latest&gt;</w:t>
+      </w:r>
+      <w:r>
+        <w:rPr>
+          <w:highlight w:val="green"/>
+          <w:lang w:val="en-US"/>
+        </w:rPr>
+        <w:t>npm run dev</w:t>
+      </w:r>
     </w:p>
     <w:p>
       <w:pPr>
         <w:pStyle w:val="NoSpacing"/>
-        <w:pBdr>
-          <w:top w:val="single" w:sz="4" w:space="1" w:color="auto"/>
-          <w:left w:val="single" w:sz="4" w:space="4" w:color="auto"/>
-          <w:bottom w:val="single" w:sz="4" w:space="1" w:color="auto"/>
-          <w:right w:val="single" w:sz="4" w:space="4" w:color="auto"/>
-        </w:pBdr>
-        <w:rPr>
-          <w:lang w:val="en-US"/>
-        </w:rPr>
-      </w:pPr>
-      <w:r>
-        <w:rPr>
-          <w:lang w:val="en-US"/>
-        </w:rPr>
-        <w:t>C:\projects\MyProjects\react-router-latest&gt;</w:t>
-      </w:r>
-      <w:r>
-        <w:rPr>
-          <w:highlight w:val="green"/>
-          <w:lang w:val="en-US"/>
-        </w:rPr>
-        <w:t>npm install</w:t>
-      </w:r>
-    </w:p>
-    <w:p>
-      <w:pPr>
-        <w:pStyle w:val="NoSpacing"/>
-        <w:pBdr>
-          <w:top w:val="single" w:sz="4" w:space="1" w:color="auto"/>
-          <w:left w:val="single" w:sz="4" w:space="4" w:color="auto"/>
-          <w:bottom w:val="single" w:sz="4" w:space="1" w:color="auto"/>
-          <w:right w:val="single" w:sz="4" w:space="4" w:color="auto"/>
-        </w:pBdr>
-        <w:rPr>
-          <w:lang w:val="en-US"/>
-        </w:rPr>
-      </w:pPr>
-      <w:r>
-        <w:rPr>
-          <w:lang w:val="en-US"/>
-        </w:rPr>
-        <w:t>C:\projects\MyProjects\react-router-latest&gt;</w:t>
-      </w:r>
-      <w:r>
-        <w:rPr>
-          <w:highlight w:val="green"/>
-          <w:lang w:val="en-US"/>
-        </w:rPr>
-        <w:t>npm run dev</w:t>
-      </w:r>
-    </w:p>
-    <w:p>
-      <w:pPr>
-        <w:pStyle w:val="NoSpacing"/>
-        <w:rPr>
-          <w:lang w:val="en-US"/>
-        </w:rPr>
-      </w:pPr>
-    </w:p>
-    <w:p>
-      <w:pPr>
-        <w:pStyle w:val="NoSpacing"/>
+        <w:rPr>
+          <w:lang w:val="en-US"/>
+        </w:rPr>
+      </w:pPr>
+    </w:p>
+    <w:p>
+      <w:pPr>
+        <w:pStyle w:val="Heading2"/>
         <w:numPr>
           <w:ilvl w:val="0"/>
-          <w:numId w:val="1"/>
+          <w:numId w:val="2"/>
         </w:numPr>
         <w:rPr>
           <w:lang w:val="en-US"/>
         </w:rPr>
       </w:pPr>
-      <w:r>
-        <w:rPr>
-          <w:lang w:val="en-US"/>
-        </w:rPr>
-        <w:t>Create new repo on github</w:t>
-      </w:r>
+      <w:bookmarkStart w:id="2" w:name="_Toc183028749"/>
+      <w:proofErr w:type="gramStart"/>
+      <w:r>
+        <w:rPr>
+          <w:lang w:val="en-US"/>
+        </w:rPr>
+        <w:t>Create</w:t>
+      </w:r>
+      <w:proofErr w:type="gramEnd"/>
+      <w:r>
+        <w:rPr>
+          <w:lang w:val="en-US"/>
+        </w:rPr>
+        <w:t xml:space="preserve"> new repo on </w:t>
+      </w:r>
+      <w:proofErr w:type="spellStart"/>
+      <w:r>
+        <w:rPr>
+          <w:lang w:val="en-US"/>
+        </w:rPr>
+        <w:t>github</w:t>
+      </w:r>
+      <w:bookmarkEnd w:id="2"/>
+      <w:proofErr w:type="spellEnd"/>
     </w:p>
     <w:p>
       <w:pPr>
@@ -589,7 +1601,7 @@
                     <pic:cNvPicPr/>
                   </pic:nvPicPr>
                   <pic:blipFill>
-                    <a:blip r:embed="rId7"/>
+                    <a:blip r:embed="rId10"/>
                     <a:stretch>
                       <a:fillRect/>
                     </a:stretch>
@@ -620,21 +1632,40 @@
     </w:p>
     <w:p>
       <w:pPr>
-        <w:pStyle w:val="NoSpacing"/>
+        <w:pStyle w:val="Heading2"/>
         <w:numPr>
           <w:ilvl w:val="0"/>
-          <w:numId w:val="1"/>
+          <w:numId w:val="2"/>
         </w:numPr>
         <w:rPr>
           <w:lang w:val="en-US"/>
         </w:rPr>
       </w:pPr>
-      <w:r>
-        <w:rPr>
-          <w:lang w:val="en-US"/>
-        </w:rPr>
-        <w:t>Go to Visual Studio Code</w:t>
-      </w:r>
+      <w:bookmarkStart w:id="3" w:name="_Toc183028750"/>
+      <w:proofErr w:type="spellStart"/>
+      <w:r>
+        <w:rPr>
+          <w:lang w:val="en-US"/>
+        </w:rPr>
+        <w:t>Initiaize</w:t>
+      </w:r>
+      <w:proofErr w:type="spellEnd"/>
+      <w:r>
+        <w:rPr>
+          <w:lang w:val="en-US"/>
+        </w:rPr>
+        <w:t xml:space="preserve"> project with VS code or command prompt</w:t>
+      </w:r>
+      <w:bookmarkEnd w:id="3"/>
+    </w:p>
+    <w:p>
+      <w:pPr>
+        <w:pStyle w:val="NoSpacing"/>
+        <w:ind w:left="720"/>
+        <w:rPr>
+          <w:lang w:val="en-US"/>
+        </w:rPr>
+      </w:pPr>
     </w:p>
     <w:p>
       <w:pPr>
@@ -653,7 +1684,6 @@
         <w:rPr>
           <w:lang w:val="en-US"/>
         </w:rPr>
-        <w:lastRenderedPageBreak/>
         <w:t>C:\projects\MyProjects\react-router-latest&gt;</w:t>
       </w:r>
       <w:r>
@@ -661,8 +1691,17 @@
           <w:highlight w:val="green"/>
           <w:lang w:val="en-US"/>
         </w:rPr>
-        <w:t>git init</w:t>
-      </w:r>
+        <w:t xml:space="preserve">git </w:t>
+      </w:r>
+      <w:proofErr w:type="spellStart"/>
+      <w:r>
+        <w:rPr>
+          <w:highlight w:val="green"/>
+          <w:lang w:val="en-US"/>
+        </w:rPr>
+        <w:t>init</w:t>
+      </w:r>
+      <w:proofErr w:type="spellEnd"/>
     </w:p>
     <w:p>
       <w:pPr>
@@ -722,8 +1761,17 @@
           <w:highlight w:val="green"/>
           <w:lang w:val="en-US"/>
         </w:rPr>
-        <w:t>git add .</w:t>
-      </w:r>
+        <w:t xml:space="preserve">git </w:t>
+      </w:r>
+      <w:proofErr w:type="gramStart"/>
+      <w:r>
+        <w:rPr>
+          <w:highlight w:val="green"/>
+          <w:lang w:val="en-US"/>
+        </w:rPr>
+        <w:t>add .</w:t>
+      </w:r>
+      <w:proofErr w:type="gramEnd"/>
     </w:p>
     <w:p>
       <w:pPr>
@@ -860,7 +1908,7 @@
         </w:rPr>
         <w:t xml:space="preserve">git remote add origin </w:t>
       </w:r>
-      <w:hyperlink r:id="rId8" w:history="1">
+      <w:hyperlink r:id="rId11" w:history="1">
         <w:r>
           <w:rPr>
             <w:rStyle w:val="Hyperlink"/>
@@ -949,7 +1997,21 @@
         <w:rPr>
           <w:lang w:val="en-US"/>
         </w:rPr>
-        <w:t xml:space="preserve"> ! [rejected]        main -&gt; main (fetch first)</w:t>
+        <w:t xml:space="preserve"> ! [</w:t>
+      </w:r>
+      <w:proofErr w:type="gramStart"/>
+      <w:r>
+        <w:rPr>
+          <w:lang w:val="en-US"/>
+        </w:rPr>
+        <w:t xml:space="preserve">rejected]   </w:t>
+      </w:r>
+      <w:proofErr w:type="gramEnd"/>
+      <w:r>
+        <w:rPr>
+          <w:lang w:val="en-US"/>
+        </w:rPr>
+        <w:t xml:space="preserve">     main -&gt; main (fetch first)</w:t>
       </w:r>
     </w:p>
     <w:p>
@@ -969,7 +2031,35 @@
         <w:rPr>
           <w:lang w:val="en-US"/>
         </w:rPr>
-        <w:t>error: failed to push some refs to 'https://github.com/truptigaonkar/react-router-latest.git'</w:t>
+        <w:t>error: failed to push some refs to 'https://github.com/</w:t>
+      </w:r>
+      <w:proofErr w:type="spellStart"/>
+      <w:r>
+        <w:rPr>
+          <w:lang w:val="en-US"/>
+        </w:rPr>
+        <w:t>truptigaonkar</w:t>
+      </w:r>
+      <w:proofErr w:type="spellEnd"/>
+      <w:r>
+        <w:rPr>
+          <w:lang w:val="en-US"/>
+        </w:rPr>
+        <w:t>/react-router-</w:t>
+      </w:r>
+      <w:proofErr w:type="spellStart"/>
+      <w:r>
+        <w:rPr>
+          <w:lang w:val="en-US"/>
+        </w:rPr>
+        <w:t>latest.git</w:t>
+      </w:r>
+      <w:proofErr w:type="spellEnd"/>
+      <w:r>
+        <w:rPr>
+          <w:lang w:val="en-US"/>
+        </w:rPr>
+        <w:t>'</w:t>
       </w:r>
     </w:p>
     <w:p>
@@ -985,11 +2075,19 @@
           <w:lang w:val="en-US"/>
         </w:rPr>
       </w:pPr>
-      <w:r>
-        <w:rPr>
-          <w:lang w:val="en-US"/>
-        </w:rPr>
-        <w:t>hint: Updates were rejected because the remote contains work that you do not</w:t>
+      <w:proofErr w:type="gramStart"/>
+      <w:r>
+        <w:rPr>
+          <w:lang w:val="en-US"/>
+        </w:rPr>
+        <w:t>hint</w:t>
+      </w:r>
+      <w:proofErr w:type="gramEnd"/>
+      <w:r>
+        <w:rPr>
+          <w:lang w:val="en-US"/>
+        </w:rPr>
+        <w:t>: Updates were rejected because the remote contains work that you do not</w:t>
       </w:r>
     </w:p>
     <w:p>
@@ -1005,11 +2103,19 @@
           <w:lang w:val="en-US"/>
         </w:rPr>
       </w:pPr>
-      <w:r>
-        <w:rPr>
-          <w:lang w:val="en-US"/>
-        </w:rPr>
-        <w:t>hint: have locally. This is usually caused by another repository pushing to</w:t>
+      <w:proofErr w:type="gramStart"/>
+      <w:r>
+        <w:rPr>
+          <w:lang w:val="en-US"/>
+        </w:rPr>
+        <w:t>hint</w:t>
+      </w:r>
+      <w:proofErr w:type="gramEnd"/>
+      <w:r>
+        <w:rPr>
+          <w:lang w:val="en-US"/>
+        </w:rPr>
+        <w:t>: have locally. This is usually caused by another repository pushing to</w:t>
       </w:r>
     </w:p>
     <w:p>
@@ -1025,11 +2131,19 @@
           <w:lang w:val="en-US"/>
         </w:rPr>
       </w:pPr>
-      <w:r>
-        <w:rPr>
-          <w:lang w:val="en-US"/>
-        </w:rPr>
-        <w:t>hint: the same ref. If you want to integrate the remote changes, use</w:t>
+      <w:proofErr w:type="gramStart"/>
+      <w:r>
+        <w:rPr>
+          <w:lang w:val="en-US"/>
+        </w:rPr>
+        <w:t>hint</w:t>
+      </w:r>
+      <w:proofErr w:type="gramEnd"/>
+      <w:r>
+        <w:rPr>
+          <w:lang w:val="en-US"/>
+        </w:rPr>
+        <w:t>: the same ref. If you want to integrate the remote changes, use</w:t>
       </w:r>
     </w:p>
     <w:p>
@@ -1224,7 +2338,23 @@
         </w:pBdr>
       </w:pPr>
       <w:r>
-        <w:t>Total 22 (delta 1), reused 0 (delta 0), pack-reused 0</w:t>
+        <w:t xml:space="preserve">Total 22 (delta 1), </w:t>
+      </w:r>
+      <w:proofErr w:type="spellStart"/>
+      <w:r>
+        <w:t>reused</w:t>
+      </w:r>
+      <w:proofErr w:type="spellEnd"/>
+      <w:r>
+        <w:t xml:space="preserve"> 0 (delta 0), pack-</w:t>
+      </w:r>
+      <w:proofErr w:type="spellStart"/>
+      <w:r>
+        <w:t>reused</w:t>
+      </w:r>
+      <w:proofErr w:type="spellEnd"/>
+      <w:r>
+        <w:t xml:space="preserve"> 0</w:t>
       </w:r>
     </w:p>
     <w:p>
@@ -1316,21 +2446,43 @@
     </w:p>
     <w:p>
       <w:pPr>
-        <w:pStyle w:val="ListParagraph"/>
+        <w:pStyle w:val="Heading2"/>
         <w:numPr>
           <w:ilvl w:val="0"/>
-          <w:numId w:val="1"/>
+          <w:numId w:val="2"/>
         </w:numPr>
         <w:rPr>
           <w:lang w:val="en-US"/>
         </w:rPr>
       </w:pPr>
-      <w:r>
-        <w:rPr>
-          <w:lang w:val="en-US"/>
-        </w:rPr>
-        <w:t>Install react-router-dom</w:t>
-      </w:r>
+      <w:bookmarkStart w:id="4" w:name="_Toc183028751"/>
+      <w:r>
+        <w:rPr>
+          <w:lang w:val="en-US"/>
+        </w:rPr>
+        <w:t>Install</w:t>
+      </w:r>
+      <w:r>
+        <w:rPr>
+          <w:lang w:val="en-US"/>
+        </w:rPr>
+        <w:t xml:space="preserve"> react package:</w:t>
+      </w:r>
+      <w:r>
+        <w:rPr>
+          <w:lang w:val="en-US"/>
+        </w:rPr>
+        <w:t xml:space="preserve"> react-router-</w:t>
+      </w:r>
+      <w:proofErr w:type="spellStart"/>
+      <w:r>
+        <w:rPr>
+          <w:lang w:val="en-US"/>
+        </w:rPr>
+        <w:t>dom</w:t>
+      </w:r>
+      <w:bookmarkEnd w:id="4"/>
+      <w:proofErr w:type="spellEnd"/>
     </w:p>
     <w:p>
       <w:pPr>
@@ -1355,137 +2507,73 @@
           <w:highlight w:val="green"/>
           <w:lang w:val="en-US"/>
         </w:rPr>
-        <w:t>npm install react-router-dom</w:t>
-      </w:r>
-    </w:p>
-    <w:p>
-      <w:pPr>
-        <w:rPr>
-          <w:lang w:val="en-US"/>
-        </w:rPr>
-      </w:pPr>
-    </w:p>
-    <w:p>
-      <w:pPr>
-        <w:rPr>
-          <w:lang w:val="en-US"/>
-        </w:rPr>
-      </w:pPr>
-    </w:p>
-    <w:p>
-      <w:pPr>
-        <w:rPr>
-          <w:lang w:val="en-US"/>
-        </w:rPr>
-      </w:pPr>
-    </w:p>
-    <w:p>
-      <w:pPr>
-        <w:rPr>
-          <w:lang w:val="en-US"/>
-        </w:rPr>
-      </w:pPr>
-    </w:p>
-    <w:p>
-      <w:pPr>
-        <w:rPr>
-          <w:lang w:val="en-US"/>
-        </w:rPr>
-      </w:pPr>
-    </w:p>
-    <w:p>
-      <w:pPr>
-        <w:rPr>
-          <w:lang w:val="en-US"/>
-        </w:rPr>
-      </w:pPr>
-    </w:p>
-    <w:p>
-      <w:pPr>
-        <w:rPr>
-          <w:lang w:val="en-US"/>
-        </w:rPr>
-      </w:pPr>
-    </w:p>
-    <w:p>
-      <w:pPr>
-        <w:rPr>
-          <w:lang w:val="en-US"/>
-        </w:rPr>
-      </w:pPr>
-    </w:p>
-    <w:p>
-      <w:pPr>
-        <w:rPr>
-          <w:lang w:val="en-US"/>
-        </w:rPr>
-      </w:pPr>
-    </w:p>
-    <w:p>
-      <w:pPr>
-        <w:rPr>
-          <w:lang w:val="en-US"/>
-        </w:rPr>
-      </w:pPr>
-    </w:p>
-    <w:p>
-      <w:pPr>
-        <w:rPr>
-          <w:lang w:val="en-US"/>
-        </w:rPr>
-      </w:pPr>
-    </w:p>
-    <w:p>
-      <w:pPr>
-        <w:rPr>
-          <w:lang w:val="en-US"/>
-        </w:rPr>
-      </w:pPr>
-    </w:p>
-    <w:p>
-      <w:pPr>
-        <w:pStyle w:val="ListParagraph"/>
+        <w:t>npm install react-router-</w:t>
+      </w:r>
+      <w:proofErr w:type="spellStart"/>
+      <w:r>
+        <w:rPr>
+          <w:highlight w:val="green"/>
+          <w:lang w:val="en-US"/>
+        </w:rPr>
+        <w:t>dom</w:t>
+      </w:r>
+      <w:proofErr w:type="spellEnd"/>
+    </w:p>
+    <w:p>
+      <w:pPr>
+        <w:rPr>
+          <w:lang w:val="en-US"/>
+        </w:rPr>
+      </w:pPr>
+    </w:p>
+    <w:p>
+      <w:pPr>
+        <w:rPr>
+          <w:lang w:val="en-US"/>
+        </w:rPr>
+      </w:pPr>
+    </w:p>
+    <w:p>
+      <w:pPr>
+        <w:rPr>
+          <w:lang w:val="en-US"/>
+        </w:rPr>
+      </w:pPr>
+    </w:p>
+    <w:p>
+      <w:pPr>
+        <w:rPr>
+          <w:lang w:val="en-US"/>
+        </w:rPr>
+      </w:pPr>
+    </w:p>
+    <w:p>
+      <w:pPr>
+        <w:rPr>
+          <w:lang w:val="en-US"/>
+        </w:rPr>
+      </w:pPr>
+    </w:p>
+    <w:p>
+      <w:pPr>
+        <w:pStyle w:val="Heading2"/>
         <w:numPr>
           <w:ilvl w:val="0"/>
-          <w:numId w:val="1"/>
+          <w:numId w:val="2"/>
         </w:numPr>
         <w:rPr>
           <w:lang w:val="en-US"/>
         </w:rPr>
       </w:pPr>
-      <w:r>
-        <w:rPr>
-          <w:b/>
-          <w:bCs/>
+      <w:bookmarkStart w:id="5" w:name="_Toc183028752"/>
+      <w:r>
+        <w:rPr>
           <w:lang w:val="en-US"/>
         </w:rPr>
         <w:lastRenderedPageBreak/>
         <w:t>&lt;Link /&gt;:</w:t>
       </w:r>
-      <w:r>
-        <w:rPr>
-          <w:lang w:val="en-US"/>
-        </w:rPr>
-        <w:t xml:space="preserve"> </w:t>
-      </w:r>
-      <w:r>
-        <w:rPr>
-          <w:lang w:val="en-US"/>
-        </w:rPr>
-        <w:t>Compon</w:t>
-      </w:r>
-      <w:r>
-        <w:rPr>
-          <w:lang w:val="en-US"/>
-        </w:rPr>
-        <w:t>ents are as follows</w:t>
-      </w:r>
-      <w:r>
-        <w:rPr>
-          <w:lang w:val="en-US"/>
-        </w:rPr>
-        <w:t>:</w:t>
-      </w:r>
+      <w:bookmarkEnd w:id="5"/>
     </w:p>
     <w:p>
       <w:pPr>
@@ -1516,7 +2604,7 @@
                     </pic:cNvPicPr>
                   </pic:nvPicPr>
                   <pic:blipFill>
-                    <a:blip r:embed="rId9">
+                    <a:blip r:embed="rId12">
                       <a:extLst>
                         <a:ext uri="{28A0092B-C50C-407E-A947-70E740481C1C}">
                           <a14:useLocalDpi xmlns:a14="http://schemas.microsoft.com/office/drawing/2010/main" val="0"/>
@@ -1573,7 +2661,7 @@
                     <pic:cNvPicPr/>
                   </pic:nvPicPr>
                   <pic:blipFill>
-                    <a:blip r:embed="rId10"/>
+                    <a:blip r:embed="rId13"/>
                     <a:stretch>
                       <a:fillRect/>
                     </a:stretch>
@@ -1601,14 +2689,13 @@
         <w:tblLook w:val="04A0" w:firstRow="1" w:lastRow="0" w:firstColumn="1" w:lastColumn="0" w:noHBand="0" w:noVBand="1"/>
       </w:tblPr>
       <w:tblGrid>
-        <w:gridCol w:w="3549"/>
-        <w:gridCol w:w="2951"/>
-        <w:gridCol w:w="4828"/>
+        <w:gridCol w:w="6745"/>
+        <w:gridCol w:w="8010"/>
       </w:tblGrid>
       <w:tr>
         <w:tc>
           <w:tcPr>
-            <w:tcW w:w="3549" w:type="dxa"/>
+            <w:tcW w:w="6745" w:type="dxa"/>
           </w:tcPr>
           <w:p>
             <w:pPr>
@@ -1618,6 +2705,7 @@
                 <w:lang w:val="en-US"/>
               </w:rPr>
             </w:pPr>
+            <w:proofErr w:type="spellStart"/>
             <w:r>
               <w:rPr>
                 <w:b/>
@@ -1626,6 +2714,7 @@
               </w:rPr>
               <w:t>Layout.tsx</w:t>
             </w:r>
+            <w:proofErr w:type="spellEnd"/>
           </w:p>
           <w:p>
             <w:pPr>
@@ -1637,7 +2726,7 @@
         </w:tc>
         <w:tc>
           <w:tcPr>
-            <w:tcW w:w="2951" w:type="dxa"/>
+            <w:tcW w:w="8010" w:type="dxa"/>
           </w:tcPr>
           <w:p>
             <w:pPr>
@@ -1647,20 +2736,7 @@
                 <w:lang w:val="en-US"/>
               </w:rPr>
             </w:pPr>
-          </w:p>
-        </w:tc>
-        <w:tc>
-          <w:tcPr>
-            <w:tcW w:w="4828" w:type="dxa"/>
-          </w:tcPr>
-          <w:p>
-            <w:pPr>
-              <w:rPr>
-                <w:b/>
-                <w:bCs/>
-                <w:lang w:val="en-US"/>
-              </w:rPr>
-            </w:pPr>
+            <w:proofErr w:type="spellStart"/>
             <w:r>
               <w:rPr>
                 <w:b/>
@@ -1669,13 +2745,14 @@
               </w:rPr>
               <w:t>Navbar.tsx</w:t>
             </w:r>
+            <w:proofErr w:type="spellEnd"/>
           </w:p>
         </w:tc>
       </w:tr>
       <w:tr>
         <w:tc>
           <w:tcPr>
-            <w:tcW w:w="3549" w:type="dxa"/>
+            <w:tcW w:w="6745" w:type="dxa"/>
           </w:tcPr>
           <w:p>
             <w:pPr>
@@ -1695,7 +2772,21 @@
               <w:rPr>
                 <w:lang w:val="en-US"/>
               </w:rPr>
-              <w:t xml:space="preserve"> { Outlet } </w:t>
+              <w:t xml:space="preserve"> </w:t>
+            </w:r>
+            <w:proofErr w:type="gramStart"/>
+            <w:r>
+              <w:rPr>
+                <w:lang w:val="en-US"/>
+              </w:rPr>
+              <w:t>{ Outlet</w:t>
+            </w:r>
+            <w:proofErr w:type="gramEnd"/>
+            <w:r>
+              <w:rPr>
+                <w:lang w:val="en-US"/>
+              </w:rPr>
+              <w:t xml:space="preserve"> } </w:t>
             </w:r>
             <w:r>
               <w:rPr>
@@ -1709,7 +2800,21 @@
               <w:rPr>
                 <w:lang w:val="en-US"/>
               </w:rPr>
-              <w:t xml:space="preserve"> "react-router-dom";</w:t>
+              <w:t xml:space="preserve"> "react-router-</w:t>
+            </w:r>
+            <w:proofErr w:type="spellStart"/>
+            <w:r>
+              <w:rPr>
+                <w:lang w:val="en-US"/>
+              </w:rPr>
+              <w:t>dom</w:t>
+            </w:r>
+            <w:proofErr w:type="spellEnd"/>
+            <w:r>
+              <w:rPr>
+                <w:lang w:val="en-US"/>
+              </w:rPr>
+              <w:t>";</w:t>
             </w:r>
           </w:p>
           <w:p>
@@ -1744,7 +2849,21 @@
               <w:rPr>
                 <w:lang w:val="en-US"/>
               </w:rPr>
-              <w:t xml:space="preserve"> "./Navbar";</w:t>
+              <w:t xml:space="preserve"> </w:t>
+            </w:r>
+            <w:proofErr w:type="gramStart"/>
+            <w:r>
+              <w:rPr>
+                <w:lang w:val="en-US"/>
+              </w:rPr>
+              <w:t>"./</w:t>
+            </w:r>
+            <w:proofErr w:type="gramEnd"/>
+            <w:r>
+              <w:rPr>
+                <w:lang w:val="en-US"/>
+              </w:rPr>
+              <w:t>Navbar";</w:t>
             </w:r>
           </w:p>
           <w:p>
@@ -1871,7 +2990,14 @@
               <w:rPr>
                 <w:lang w:val="en-US"/>
               </w:rPr>
-              <w:t xml:space="preserve"> /&gt; {</w:t>
+              <w:t xml:space="preserve"> /</w:t>
+            </w:r>
+            <w:proofErr w:type="gramStart"/>
+            <w:r>
+              <w:rPr>
+                <w:lang w:val="en-US"/>
+              </w:rPr>
+              <w:t>&gt; {</w:t>
             </w:r>
             <w:r>
               <w:rPr>
@@ -1879,7 +3005,16 @@
                 <w:iCs/>
                 <w:lang w:val="en-US"/>
               </w:rPr>
-              <w:t>/* Render child components here */</w:t>
+              <w:t>/</w:t>
+            </w:r>
+            <w:proofErr w:type="gramEnd"/>
+            <w:r>
+              <w:rPr>
+                <w:i/>
+                <w:iCs/>
+                <w:lang w:val="en-US"/>
+              </w:rPr>
+              <w:t>* Render child components here */</w:t>
             </w:r>
             <w:r>
               <w:rPr>
@@ -1896,7 +3031,15 @@
               <w:t xml:space="preserve">      </w:t>
             </w:r>
             <w:r>
-              <w:t>&lt;/main&gt;</w:t>
+              <w:t>&lt;/</w:t>
+            </w:r>
+            <w:proofErr w:type="spellStart"/>
+            <w:r>
+              <w:t>main</w:t>
+            </w:r>
+            <w:proofErr w:type="spellEnd"/>
+            <w:r>
+              <w:t>&gt;</w:t>
             </w:r>
           </w:p>
           <w:p>
@@ -1940,25 +3083,11 @@
         </w:tc>
         <w:tc>
           <w:tcPr>
-            <w:tcW w:w="2951" w:type="dxa"/>
+            <w:tcW w:w="8010" w:type="dxa"/>
           </w:tcPr>
           <w:p>
             <w:pPr>
               <w:rPr>
-                <w:b/>
-                <w:bCs/>
-                <w:lang w:val="en-US"/>
-              </w:rPr>
-            </w:pPr>
-          </w:p>
-        </w:tc>
-        <w:tc>
-          <w:tcPr>
-            <w:tcW w:w="4828" w:type="dxa"/>
-          </w:tcPr>
-          <w:p>
-            <w:pPr>
-              <w:rPr>
                 <w:lang w:val="en-US"/>
               </w:rPr>
             </w:pPr>
@@ -1974,7 +3103,21 @@
               <w:rPr>
                 <w:lang w:val="en-US"/>
               </w:rPr>
-              <w:t xml:space="preserve"> { Link } </w:t>
+              <w:t xml:space="preserve"> </w:t>
+            </w:r>
+            <w:proofErr w:type="gramStart"/>
+            <w:r>
+              <w:rPr>
+                <w:lang w:val="en-US"/>
+              </w:rPr>
+              <w:t>{ Link</w:t>
+            </w:r>
+            <w:proofErr w:type="gramEnd"/>
+            <w:r>
+              <w:rPr>
+                <w:lang w:val="en-US"/>
+              </w:rPr>
+              <w:t xml:space="preserve"> } </w:t>
             </w:r>
             <w:r>
               <w:rPr>
@@ -1988,7 +3131,21 @@
               <w:rPr>
                 <w:lang w:val="en-US"/>
               </w:rPr>
-              <w:t xml:space="preserve"> "react-router-dom";</w:t>
+              <w:t xml:space="preserve"> "react-router-</w:t>
+            </w:r>
+            <w:proofErr w:type="spellStart"/>
+            <w:r>
+              <w:rPr>
+                <w:lang w:val="en-US"/>
+              </w:rPr>
+              <w:t>dom</w:t>
+            </w:r>
+            <w:proofErr w:type="spellEnd"/>
+            <w:r>
+              <w:rPr>
+                <w:lang w:val="en-US"/>
+              </w:rPr>
+              <w:t>";</w:t>
             </w:r>
           </w:p>
           <w:p>
@@ -2048,7 +3205,126 @@
               <w:rPr>
                 <w:lang w:val="en-US"/>
               </w:rPr>
-              <w:t>    &lt;ul style={{display: 'flex', listStyleType: 'none', gap: '20px'}}&gt;</w:t>
+              <w:t>    &lt;</w:t>
+            </w:r>
+            <w:proofErr w:type="spellStart"/>
+            <w:r>
+              <w:rPr>
+                <w:lang w:val="en-US"/>
+              </w:rPr>
+              <w:t>ul</w:t>
+            </w:r>
+            <w:proofErr w:type="spellEnd"/>
+            <w:r>
+              <w:rPr>
+                <w:lang w:val="en-US"/>
+              </w:rPr>
+              <w:t xml:space="preserve"> style</w:t>
+            </w:r>
+            <w:proofErr w:type="gramStart"/>
+            <w:r>
+              <w:rPr>
+                <w:lang w:val="en-US"/>
+              </w:rPr>
+              <w:t>={</w:t>
+            </w:r>
+            <w:proofErr w:type="gramEnd"/>
+            <w:r>
+              <w:rPr>
+                <w:lang w:val="en-US"/>
+              </w:rPr>
+              <w:t xml:space="preserve">{display: 'flex', </w:t>
+            </w:r>
+            <w:proofErr w:type="spellStart"/>
+            <w:r>
+              <w:rPr>
+                <w:lang w:val="en-US"/>
+              </w:rPr>
+              <w:t>listStyleType</w:t>
+            </w:r>
+            <w:proofErr w:type="spellEnd"/>
+            <w:r>
+              <w:rPr>
+                <w:lang w:val="en-US"/>
+              </w:rPr>
+              <w:t>: 'none', gap: '20</w:t>
+            </w:r>
+            <w:proofErr w:type="gramStart"/>
+            <w:r>
+              <w:rPr>
+                <w:lang w:val="en-US"/>
+              </w:rPr>
+              <w:t>px'}}</w:t>
+            </w:r>
+            <w:proofErr w:type="gramEnd"/>
+            <w:r>
+              <w:rPr>
+                <w:lang w:val="en-US"/>
+              </w:rPr>
+              <w:t>&gt;</w:t>
+            </w:r>
+          </w:p>
+          <w:p>
+            <w:pPr>
+              <w:rPr>
+                <w:lang w:val="en-US"/>
+              </w:rPr>
+            </w:pPr>
+            <w:r>
+              <w:rPr>
+                <w:lang w:val="en-US"/>
+              </w:rPr>
+              <w:t xml:space="preserve">      </w:t>
+            </w:r>
+            <w:r>
+              <w:rPr>
+                <w:highlight w:val="green"/>
+                <w:lang w:val="en-US"/>
+              </w:rPr>
+              <w:t>&lt;</w:t>
+            </w:r>
+            <w:r>
+              <w:rPr>
+                <w:b/>
+                <w:bCs/>
+                <w:highlight w:val="green"/>
+                <w:lang w:val="en-US"/>
+              </w:rPr>
+              <w:t>Link</w:t>
+            </w:r>
+            <w:r>
+              <w:rPr>
+                <w:lang w:val="en-US"/>
+              </w:rPr>
+              <w:t xml:space="preserve"> to</w:t>
+            </w:r>
+            <w:proofErr w:type="gramStart"/>
+            <w:r>
+              <w:rPr>
+                <w:lang w:val="en-US"/>
+              </w:rPr>
+              <w:t>={"</w:t>
+            </w:r>
+            <w:proofErr w:type="gramEnd"/>
+            <w:r>
+              <w:rPr>
+                <w:lang w:val="en-US"/>
+              </w:rPr>
+              <w:t>/"}&gt;&lt;li&gt;Home&lt;/li&gt;&lt;/</w:t>
+            </w:r>
+            <w:r>
+              <w:rPr>
+                <w:b/>
+                <w:bCs/>
+                <w:lang w:val="en-US"/>
+              </w:rPr>
+              <w:t>Link</w:t>
+            </w:r>
+            <w:r>
+              <w:rPr>
+                <w:lang w:val="en-US"/>
+              </w:rPr>
+              <w:t>&gt;</w:t>
             </w:r>
           </w:p>
           <w:p>
@@ -2075,7 +3351,21 @@
               <w:rPr>
                 <w:lang w:val="en-US"/>
               </w:rPr>
-              <w:t xml:space="preserve"> to={"/"}&gt;&lt;li&gt;Home&lt;/li&gt;&lt;/</w:t>
+              <w:t xml:space="preserve"> to</w:t>
+            </w:r>
+            <w:proofErr w:type="gramStart"/>
+            <w:r>
+              <w:rPr>
+                <w:lang w:val="en-US"/>
+              </w:rPr>
+              <w:t>={"</w:t>
+            </w:r>
+            <w:proofErr w:type="gramEnd"/>
+            <w:r>
+              <w:rPr>
+                <w:lang w:val="en-US"/>
+              </w:rPr>
+              <w:t>/about"}&gt;&lt;li&gt;About&lt;/li&gt;&lt;/</w:t>
             </w:r>
             <w:r>
               <w:rPr>
@@ -2116,7 +3406,21 @@
               <w:rPr>
                 <w:lang w:val="en-US"/>
               </w:rPr>
-              <w:t xml:space="preserve"> to={"/about"}&gt;&lt;li&gt;About&lt;/li&gt;&lt;/</w:t>
+              <w:t xml:space="preserve"> to</w:t>
+            </w:r>
+            <w:proofErr w:type="gramStart"/>
+            <w:r>
+              <w:rPr>
+                <w:lang w:val="en-US"/>
+              </w:rPr>
+              <w:t>={"</w:t>
+            </w:r>
+            <w:proofErr w:type="gramEnd"/>
+            <w:r>
+              <w:rPr>
+                <w:lang w:val="en-US"/>
+              </w:rPr>
+              <w:t>/contact"}&gt;&lt;li&gt;Contact&lt;/li&gt;&lt;/</w:t>
             </w:r>
             <w:r>
               <w:rPr>
@@ -2134,59 +3438,26 @@
             </w:r>
           </w:p>
           <w:p>
-            <w:pPr>
-              <w:rPr>
-                <w:lang w:val="en-US"/>
-              </w:rPr>
-            </w:pPr>
-            <w:r>
-              <w:rPr>
-                <w:lang w:val="en-US"/>
-              </w:rPr>
-              <w:t>      &lt;</w:t>
-            </w:r>
-            <w:r>
-              <w:rPr>
-                <w:b/>
-                <w:bCs/>
-                <w:lang w:val="en-US"/>
-              </w:rPr>
-              <w:t>Link</w:t>
-            </w:r>
-            <w:r>
-              <w:rPr>
-                <w:lang w:val="en-US"/>
-              </w:rPr>
-              <w:t xml:space="preserve"> to={"/contact"}&gt;&lt;li&gt;Contact&lt;/li&gt;&lt;/</w:t>
-            </w:r>
-            <w:r>
-              <w:rPr>
-                <w:b/>
-                <w:bCs/>
-                <w:lang w:val="en-US"/>
-              </w:rPr>
-              <w:t>Link</w:t>
-            </w:r>
-            <w:r>
-              <w:rPr>
-                <w:lang w:val="en-US"/>
-              </w:rPr>
+            <w:r>
+              <w:rPr>
+                <w:lang w:val="en-US"/>
+              </w:rPr>
+              <w:t xml:space="preserve">    </w:t>
+            </w:r>
+            <w:r>
+              <w:t>&lt;/</w:t>
+            </w:r>
+            <w:proofErr w:type="spellStart"/>
+            <w:r>
+              <w:t>ul</w:t>
+            </w:r>
+            <w:proofErr w:type="spellEnd"/>
+            <w:r>
               <w:t>&gt;</w:t>
             </w:r>
           </w:p>
           <w:p>
             <w:r>
-              <w:rPr>
-                <w:lang w:val="en-US"/>
-              </w:rPr>
-              <w:t xml:space="preserve">    </w:t>
-            </w:r>
-            <w:r>
-              <w:t>&lt;/ul&gt;</w:t>
-            </w:r>
-          </w:p>
-          <w:p>
-            <w:r>
               <w:t>  );</w:t>
             </w:r>
           </w:p>
@@ -2215,7 +3486,15 @@
               <w:t>default</w:t>
             </w:r>
             <w:r>
-              <w:t xml:space="preserve"> Navbar;</w:t>
+              <w:t xml:space="preserve"> </w:t>
+            </w:r>
+            <w:proofErr w:type="spellStart"/>
+            <w:r>
+              <w:t>Navbar</w:t>
+            </w:r>
+            <w:proofErr w:type="spellEnd"/>
+            <w:r>
+              <w:t>;</w:t>
             </w:r>
           </w:p>
           <w:p/>
@@ -2243,14 +3522,14 @@
         <w:tblLook w:val="04A0" w:firstRow="1" w:lastRow="0" w:firstColumn="1" w:lastColumn="0" w:noHBand="0" w:noVBand="1"/>
       </w:tblPr>
       <w:tblGrid>
-        <w:gridCol w:w="3776"/>
-        <w:gridCol w:w="3776"/>
-        <w:gridCol w:w="3776"/>
+        <w:gridCol w:w="5035"/>
+        <w:gridCol w:w="5040"/>
+        <w:gridCol w:w="5580"/>
       </w:tblGrid>
       <w:tr>
         <w:tc>
           <w:tcPr>
-            <w:tcW w:w="3776" w:type="dxa"/>
+            <w:tcW w:w="5035" w:type="dxa"/>
           </w:tcPr>
           <w:p>
             <w:pPr>
@@ -2260,6 +3539,7 @@
                 <w:lang w:val="en-US"/>
               </w:rPr>
             </w:pPr>
+            <w:proofErr w:type="spellStart"/>
             <w:r>
               <w:rPr>
                 <w:b/>
@@ -2268,6 +3548,7 @@
               </w:rPr>
               <w:t>App.tsx</w:t>
             </w:r>
+            <w:proofErr w:type="spellEnd"/>
           </w:p>
           <w:p>
             <w:pPr>
@@ -2281,7 +3562,7 @@
         </w:tc>
         <w:tc>
           <w:tcPr>
-            <w:tcW w:w="3776" w:type="dxa"/>
+            <w:tcW w:w="5040" w:type="dxa"/>
           </w:tcPr>
           <w:p>
             <w:pPr>
@@ -2291,6 +3572,7 @@
                 <w:lang w:val="en-US"/>
               </w:rPr>
             </w:pPr>
+            <w:proofErr w:type="spellStart"/>
             <w:r>
               <w:rPr>
                 <w:b/>
@@ -2299,11 +3581,12 @@
               </w:rPr>
               <w:t>About.tsx</w:t>
             </w:r>
+            <w:proofErr w:type="spellEnd"/>
           </w:p>
         </w:tc>
         <w:tc>
           <w:tcPr>
-            <w:tcW w:w="3776" w:type="dxa"/>
+            <w:tcW w:w="5580" w:type="dxa"/>
           </w:tcPr>
           <w:p>
             <w:pPr>
@@ -2313,6 +3596,7 @@
                 <w:lang w:val="en-US"/>
               </w:rPr>
             </w:pPr>
+            <w:proofErr w:type="spellStart"/>
             <w:r>
               <w:rPr>
                 <w:b/>
@@ -2321,13 +3605,14 @@
               </w:rPr>
               <w:t>Contact.tsx</w:t>
             </w:r>
+            <w:proofErr w:type="spellEnd"/>
           </w:p>
         </w:tc>
       </w:tr>
       <w:tr>
         <w:tc>
           <w:tcPr>
-            <w:tcW w:w="3776" w:type="dxa"/>
+            <w:tcW w:w="5035" w:type="dxa"/>
           </w:tcPr>
           <w:p>
             <w:pPr>
@@ -2341,33 +3626,56 @@
                 <w:bCs/>
                 <w:lang w:val="en-US"/>
               </w:rPr>
+              <w:lastRenderedPageBreak/>
               <w:t>import</w:t>
             </w:r>
             <w:r>
               <w:rPr>
                 <w:lang w:val="en-US"/>
               </w:rPr>
-              <w:t xml:space="preserve"> "./App.css";</w:t>
-            </w:r>
-          </w:p>
-          <w:p>
-            <w:pPr>
-              <w:rPr>
-                <w:lang w:val="en-US"/>
-              </w:rPr>
-            </w:pPr>
-          </w:p>
-          <w:p>
-            <w:pPr>
-              <w:rPr>
-                <w:lang w:val="en-US"/>
-              </w:rPr>
-            </w:pPr>
-            <w:r>
-              <w:rPr>
-                <w:lang w:val="en-US"/>
-              </w:rPr>
-              <w:t>function App() {</w:t>
+              <w:t xml:space="preserve"> "./App.css</w:t>
+            </w:r>
+            <w:proofErr w:type="gramStart"/>
+            <w:r>
+              <w:rPr>
+                <w:lang w:val="en-US"/>
+              </w:rPr>
+              <w:t>";</w:t>
+            </w:r>
+            <w:proofErr w:type="gramEnd"/>
+          </w:p>
+          <w:p>
+            <w:pPr>
+              <w:rPr>
+                <w:lang w:val="en-US"/>
+              </w:rPr>
+            </w:pPr>
+          </w:p>
+          <w:p>
+            <w:pPr>
+              <w:rPr>
+                <w:lang w:val="en-US"/>
+              </w:rPr>
+            </w:pPr>
+            <w:r>
+              <w:rPr>
+                <w:lang w:val="en-US"/>
+              </w:rPr>
+              <w:t xml:space="preserve">function </w:t>
+            </w:r>
+            <w:proofErr w:type="gramStart"/>
+            <w:r>
+              <w:rPr>
+                <w:lang w:val="en-US"/>
+              </w:rPr>
+              <w:t>App(</w:t>
+            </w:r>
+            <w:proofErr w:type="gramEnd"/>
+            <w:r>
+              <w:rPr>
+                <w:lang w:val="en-US"/>
+              </w:rPr>
+              <w:t>) {</w:t>
             </w:r>
           </w:p>
           <w:p>
@@ -2464,13 +3772,21 @@
               <w:t>default</w:t>
             </w:r>
             <w:r>
-              <w:t xml:space="preserve"> App;</w:t>
+              <w:t xml:space="preserve"> </w:t>
+            </w:r>
+            <w:proofErr w:type="spellStart"/>
+            <w:r>
+              <w:t>App</w:t>
+            </w:r>
+            <w:proofErr w:type="spellEnd"/>
+            <w:r>
+              <w:t>;</w:t>
             </w:r>
           </w:p>
         </w:tc>
         <w:tc>
           <w:tcPr>
-            <w:tcW w:w="3776" w:type="dxa"/>
+            <w:tcW w:w="5040" w:type="dxa"/>
           </w:tcPr>
           <w:p>
             <w:pPr>
@@ -2579,7 +3895,15 @@
               <w:t>default</w:t>
             </w:r>
             <w:r>
-              <w:t xml:space="preserve"> About;</w:t>
+              <w:t xml:space="preserve"> </w:t>
+            </w:r>
+            <w:proofErr w:type="spellStart"/>
+            <w:r>
+              <w:t>About</w:t>
+            </w:r>
+            <w:proofErr w:type="spellEnd"/>
+            <w:r>
+              <w:t>;</w:t>
             </w:r>
           </w:p>
           <w:p/>
@@ -2593,7 +3917,7 @@
         </w:tc>
         <w:tc>
           <w:tcPr>
-            <w:tcW w:w="3776" w:type="dxa"/>
+            <w:tcW w:w="5580" w:type="dxa"/>
           </w:tcPr>
           <w:p>
             <w:pPr>
@@ -2736,55 +4060,47 @@
     </w:p>
     <w:p>
       <w:pPr>
-        <w:rPr>
-          <w:lang w:val="en-US"/>
-        </w:rPr>
-      </w:pPr>
-    </w:p>
-    <w:p>
-      <w:pPr>
-        <w:pStyle w:val="ListParagraph"/>
+        <w:pStyle w:val="Heading2"/>
         <w:numPr>
           <w:ilvl w:val="0"/>
-          <w:numId w:val="1"/>
+          <w:numId w:val="2"/>
         </w:numPr>
         <w:rPr>
           <w:lang w:val="en-US"/>
         </w:rPr>
       </w:pPr>
-      <w:r>
-        <w:rPr>
-          <w:b/>
-          <w:bCs/>
-          <w:lang w:val="en-US"/>
-        </w:rPr>
-        <w:lastRenderedPageBreak/>
+      <w:bookmarkStart w:id="6" w:name="_Toc183028753"/>
+      <w:r>
+        <w:rPr>
+          <w:lang w:val="en-US"/>
+        </w:rPr>
         <w:t>&lt;</w:t>
       </w:r>
-      <w:r>
-        <w:rPr>
-          <w:b/>
-          <w:bCs/>
+      <w:proofErr w:type="spellStart"/>
+      <w:r>
+        <w:rPr>
           <w:lang w:val="en-US"/>
         </w:rPr>
         <w:t>Nav</w:t>
       </w:r>
       <w:r>
         <w:rPr>
-          <w:b/>
-          <w:bCs/>
-          <w:lang w:val="en-US"/>
-        </w:rPr>
-        <w:t>Link /&gt;:</w:t>
-      </w:r>
-    </w:p>
-    <w:p>
-      <w:pPr>
-        <w:pStyle w:val="ListParagraph"/>
-        <w:numPr>
-          <w:ilvl w:val="0"/>
-          <w:numId w:val="1"/>
-        </w:numPr>
+          <w:lang w:val="en-US"/>
+        </w:rPr>
+        <w:t>Link</w:t>
+      </w:r>
+      <w:proofErr w:type="spellEnd"/>
+      <w:r>
+        <w:rPr>
+          <w:lang w:val="en-US"/>
+        </w:rPr>
+        <w:t xml:space="preserve"> /&gt;:</w:t>
+      </w:r>
+      <w:bookmarkEnd w:id="6"/>
+    </w:p>
+    <w:p>
+      <w:pPr>
+        <w:ind w:left="360"/>
         <w:rPr>
           <w:lang w:val="en-US"/>
         </w:rPr>
@@ -2809,7 +4125,7 @@
                     <pic:cNvPicPr/>
                   </pic:nvPicPr>
                   <pic:blipFill>
-                    <a:blip r:embed="rId11"/>
+                    <a:blip r:embed="rId14"/>
                     <a:stretch>
                       <a:fillRect/>
                     </a:stretch>
@@ -2852,6 +4168,7 @@
                 <w:lang w:val="en-US"/>
               </w:rPr>
             </w:pPr>
+            <w:proofErr w:type="spellStart"/>
             <w:r>
               <w:rPr>
                 <w:b/>
@@ -2860,6 +4177,7 @@
               </w:rPr>
               <w:t>NavLink.tsx</w:t>
             </w:r>
+            <w:proofErr w:type="spellEnd"/>
           </w:p>
           <w:p>
             <w:pPr>
@@ -2895,7 +4213,29 @@
               <w:rPr>
                 <w:lang w:val="en-US"/>
               </w:rPr>
-              <w:t xml:space="preserve"> { NavLink } </w:t>
+              <w:t xml:space="preserve"> </w:t>
+            </w:r>
+            <w:proofErr w:type="gramStart"/>
+            <w:r>
+              <w:rPr>
+                <w:lang w:val="en-US"/>
+              </w:rPr>
+              <w:t xml:space="preserve">{ </w:t>
+            </w:r>
+            <w:proofErr w:type="spellStart"/>
+            <w:r>
+              <w:rPr>
+                <w:lang w:val="en-US"/>
+              </w:rPr>
+              <w:t>NavLink</w:t>
+            </w:r>
+            <w:proofErr w:type="spellEnd"/>
+            <w:proofErr w:type="gramEnd"/>
+            <w:r>
+              <w:rPr>
+                <w:lang w:val="en-US"/>
+              </w:rPr>
+              <w:t xml:space="preserve"> } </w:t>
             </w:r>
             <w:r>
               <w:rPr>
@@ -2909,7 +4249,21 @@
               <w:rPr>
                 <w:lang w:val="en-US"/>
               </w:rPr>
-              <w:t xml:space="preserve"> "react-router-dom";</w:t>
+              <w:t xml:space="preserve"> "react-router-</w:t>
+            </w:r>
+            <w:proofErr w:type="spellStart"/>
+            <w:r>
+              <w:rPr>
+                <w:lang w:val="en-US"/>
+              </w:rPr>
+              <w:t>dom</w:t>
+            </w:r>
+            <w:proofErr w:type="spellEnd"/>
+            <w:r>
+              <w:rPr>
+                <w:lang w:val="en-US"/>
+              </w:rPr>
+              <w:t>";</w:t>
             </w:r>
           </w:p>
           <w:p>
@@ -2945,8 +4299,59 @@
               <w:rPr>
                 <w:lang w:val="en-US"/>
               </w:rPr>
-              <w:t xml:space="preserve">  const getNavLinkStyle = ({ isActive }: { isActive: </w:t>
-            </w:r>
+              <w:t xml:space="preserve">  const </w:t>
+            </w:r>
+            <w:proofErr w:type="spellStart"/>
+            <w:r>
+              <w:rPr>
+                <w:lang w:val="en-US"/>
+              </w:rPr>
+              <w:t>getNavLinkStyle</w:t>
+            </w:r>
+            <w:proofErr w:type="spellEnd"/>
+            <w:r>
+              <w:rPr>
+                <w:lang w:val="en-US"/>
+              </w:rPr>
+              <w:t xml:space="preserve"> = </w:t>
+            </w:r>
+            <w:proofErr w:type="gramStart"/>
+            <w:r>
+              <w:rPr>
+                <w:lang w:val="en-US"/>
+              </w:rPr>
+              <w:t xml:space="preserve">({ </w:t>
+            </w:r>
+            <w:proofErr w:type="spellStart"/>
+            <w:r>
+              <w:rPr>
+                <w:lang w:val="en-US"/>
+              </w:rPr>
+              <w:t>isActive</w:t>
+            </w:r>
+            <w:proofErr w:type="spellEnd"/>
+            <w:proofErr w:type="gramEnd"/>
+            <w:r>
+              <w:rPr>
+                <w:lang w:val="en-US"/>
+              </w:rPr>
+              <w:t xml:space="preserve"> }: { </w:t>
+            </w:r>
+            <w:proofErr w:type="spellStart"/>
+            <w:r>
+              <w:rPr>
+                <w:lang w:val="en-US"/>
+              </w:rPr>
+              <w:t>isActive</w:t>
+            </w:r>
+            <w:proofErr w:type="spellEnd"/>
+            <w:r>
+              <w:rPr>
+                <w:lang w:val="en-US"/>
+              </w:rPr>
+              <w:t xml:space="preserve">: </w:t>
+            </w:r>
+            <w:proofErr w:type="spellStart"/>
             <w:r>
               <w:rPr>
                 <w:b/>
@@ -2955,6 +4360,7 @@
               </w:rPr>
               <w:t>boolean</w:t>
             </w:r>
+            <w:proofErr w:type="spellEnd"/>
             <w:r>
               <w:rPr>
                 <w:lang w:val="en-US"/>
@@ -2973,7 +4379,57 @@
               <w:rPr>
                 <w:lang w:val="en-US"/>
               </w:rPr>
-              <w:t>    isActive ? { color: "red", fontWeight: "bold" } : undefined;</w:t>
+              <w:t xml:space="preserve">    </w:t>
+            </w:r>
+            <w:proofErr w:type="spellStart"/>
+            <w:proofErr w:type="gramStart"/>
+            <w:r>
+              <w:rPr>
+                <w:lang w:val="en-US"/>
+              </w:rPr>
+              <w:t>isActive</w:t>
+            </w:r>
+            <w:proofErr w:type="spellEnd"/>
+            <w:r>
+              <w:rPr>
+                <w:lang w:val="en-US"/>
+              </w:rPr>
+              <w:t xml:space="preserve"> ?</w:t>
+            </w:r>
+            <w:proofErr w:type="gramEnd"/>
+            <w:r>
+              <w:rPr>
+                <w:lang w:val="en-US"/>
+              </w:rPr>
+              <w:t xml:space="preserve"> </w:t>
+            </w:r>
+            <w:proofErr w:type="gramStart"/>
+            <w:r>
+              <w:rPr>
+                <w:lang w:val="en-US"/>
+              </w:rPr>
+              <w:t>{ color</w:t>
+            </w:r>
+            <w:proofErr w:type="gramEnd"/>
+            <w:r>
+              <w:rPr>
+                <w:lang w:val="en-US"/>
+              </w:rPr>
+              <w:t xml:space="preserve">: "red", </w:t>
+            </w:r>
+            <w:proofErr w:type="spellStart"/>
+            <w:r>
+              <w:rPr>
+                <w:lang w:val="en-US"/>
+              </w:rPr>
+              <w:t>fontWeight</w:t>
+            </w:r>
+            <w:proofErr w:type="spellEnd"/>
+            <w:r>
+              <w:rPr>
+                <w:lang w:val="en-US"/>
+              </w:rPr>
+              <w:t>: "bold" } : undefined;</w:t>
             </w:r>
           </w:p>
           <w:p>
@@ -3023,7 +4479,49 @@
               <w:rPr>
                 <w:lang w:val="en-US"/>
               </w:rPr>
-              <w:t>    &lt;ul style={{ display: "flex", listStyleType: "none", gap: "20px" }}&gt;</w:t>
+              <w:t>    &lt;</w:t>
+            </w:r>
+            <w:proofErr w:type="spellStart"/>
+            <w:r>
+              <w:rPr>
+                <w:lang w:val="en-US"/>
+              </w:rPr>
+              <w:t>ul</w:t>
+            </w:r>
+            <w:proofErr w:type="spellEnd"/>
+            <w:r>
+              <w:rPr>
+                <w:lang w:val="en-US"/>
+              </w:rPr>
+              <w:t xml:space="preserve"> style</w:t>
+            </w:r>
+            <w:proofErr w:type="gramStart"/>
+            <w:r>
+              <w:rPr>
+                <w:lang w:val="en-US"/>
+              </w:rPr>
+              <w:t>={</w:t>
+            </w:r>
+            <w:proofErr w:type="gramEnd"/>
+            <w:r>
+              <w:rPr>
+                <w:lang w:val="en-US"/>
+              </w:rPr>
+              <w:t xml:space="preserve">{ display: "flex", </w:t>
+            </w:r>
+            <w:proofErr w:type="spellStart"/>
+            <w:r>
+              <w:rPr>
+                <w:lang w:val="en-US"/>
+              </w:rPr>
+              <w:t>listStyleType</w:t>
+            </w:r>
+            <w:proofErr w:type="spellEnd"/>
+            <w:r>
+              <w:rPr>
+                <w:lang w:val="en-US"/>
+              </w:rPr>
+              <w:t>: "none", gap: "20px" }}&gt;</w:t>
             </w:r>
           </w:p>
           <w:p>
@@ -3039,19 +4537,64 @@
               </w:rPr>
               <w:t>      &lt;</w:t>
             </w:r>
-            <w:r>
-              <w:rPr>
-                <w:b/>
-                <w:bCs/>
+            <w:proofErr w:type="spellStart"/>
+            <w:r>
+              <w:rPr>
+                <w:b/>
+                <w:bCs/>
+                <w:highlight w:val="green"/>
                 <w:lang w:val="en-US"/>
               </w:rPr>
               <w:t>NavLink</w:t>
             </w:r>
-            <w:r>
-              <w:rPr>
-                <w:lang w:val="en-US"/>
-              </w:rPr>
-              <w:t xml:space="preserve"> to={"/"} style={getNavLinkStyle}&gt;</w:t>
+            <w:proofErr w:type="spellEnd"/>
+            <w:r>
+              <w:rPr>
+                <w:lang w:val="en-US"/>
+              </w:rPr>
+              <w:t xml:space="preserve"> to</w:t>
+            </w:r>
+            <w:proofErr w:type="gramStart"/>
+            <w:r>
+              <w:rPr>
+                <w:lang w:val="en-US"/>
+              </w:rPr>
+              <w:t>={</w:t>
+            </w:r>
+            <w:proofErr w:type="gramEnd"/>
+            <w:r>
+              <w:rPr>
+                <w:lang w:val="en-US"/>
+              </w:rPr>
+              <w:t>"</w:t>
+            </w:r>
+            <w:proofErr w:type="gramStart"/>
+            <w:r>
+              <w:rPr>
+                <w:lang w:val="en-US"/>
+              </w:rPr>
+              <w:t>/"}</w:t>
+            </w:r>
+            <w:proofErr w:type="gramEnd"/>
+            <w:r>
+              <w:rPr>
+                <w:lang w:val="en-US"/>
+              </w:rPr>
+              <w:t xml:space="preserve"> style={</w:t>
+            </w:r>
+            <w:proofErr w:type="spellStart"/>
+            <w:r>
+              <w:rPr>
+                <w:lang w:val="en-US"/>
+              </w:rPr>
+              <w:t>getNavLinkStyle</w:t>
+            </w:r>
+            <w:proofErr w:type="spellEnd"/>
+            <w:r>
+              <w:rPr>
+                <w:lang w:val="en-US"/>
+              </w:rPr>
+              <w:t>}&gt;</w:t>
             </w:r>
           </w:p>
           <w:p>
@@ -3081,6 +4624,7 @@
               </w:rPr>
               <w:t>      &lt;/</w:t>
             </w:r>
+            <w:proofErr w:type="spellStart"/>
             <w:r>
               <w:rPr>
                 <w:b/>
@@ -3089,6 +4633,7 @@
               </w:rPr>
               <w:t>NavLink</w:t>
             </w:r>
+            <w:proofErr w:type="spellEnd"/>
             <w:r>
               <w:rPr>
                 <w:lang w:val="en-US"/>
@@ -3109,6 +4654,7 @@
               </w:rPr>
               <w:t>      &lt;</w:t>
             </w:r>
+            <w:proofErr w:type="spellStart"/>
             <w:r>
               <w:rPr>
                 <w:b/>
@@ -3117,11 +4663,40 @@
               </w:rPr>
               <w:t>NavLink</w:t>
             </w:r>
-            <w:r>
-              <w:rPr>
-                <w:lang w:val="en-US"/>
-              </w:rPr>
-              <w:t xml:space="preserve"> to={"/about"} style={getNavLinkStyle}&gt;</w:t>
+            <w:proofErr w:type="spellEnd"/>
+            <w:r>
+              <w:rPr>
+                <w:lang w:val="en-US"/>
+              </w:rPr>
+              <w:t xml:space="preserve"> to</w:t>
+            </w:r>
+            <w:proofErr w:type="gramStart"/>
+            <w:r>
+              <w:rPr>
+                <w:lang w:val="en-US"/>
+              </w:rPr>
+              <w:t>={"</w:t>
+            </w:r>
+            <w:proofErr w:type="gramEnd"/>
+            <w:r>
+              <w:rPr>
+                <w:lang w:val="en-US"/>
+              </w:rPr>
+              <w:t>/about"} style={</w:t>
+            </w:r>
+            <w:proofErr w:type="spellStart"/>
+            <w:r>
+              <w:rPr>
+                <w:lang w:val="en-US"/>
+              </w:rPr>
+              <w:t>getNavLinkStyle</w:t>
+            </w:r>
+            <w:proofErr w:type="spellEnd"/>
+            <w:r>
+              <w:rPr>
+                <w:lang w:val="en-US"/>
+              </w:rPr>
+              <w:t>}&gt;</w:t>
             </w:r>
           </w:p>
           <w:p>
@@ -3151,6 +4726,7 @@
               </w:rPr>
               <w:t>      &lt;/</w:t>
             </w:r>
+            <w:proofErr w:type="spellStart"/>
             <w:r>
               <w:rPr>
                 <w:b/>
@@ -3159,6 +4735,7 @@
               </w:rPr>
               <w:t>NavLink</w:t>
             </w:r>
+            <w:proofErr w:type="spellEnd"/>
             <w:r>
               <w:rPr>
                 <w:lang w:val="en-US"/>
@@ -3179,6 +4756,7 @@
               </w:rPr>
               <w:t>      &lt;</w:t>
             </w:r>
+            <w:proofErr w:type="spellStart"/>
             <w:r>
               <w:rPr>
                 <w:b/>
@@ -3187,11 +4765,40 @@
               </w:rPr>
               <w:t>NavLink</w:t>
             </w:r>
-            <w:r>
-              <w:rPr>
-                <w:lang w:val="en-US"/>
-              </w:rPr>
-              <w:t xml:space="preserve"> to={"/contact"} style={getNavLinkStyle}&gt;</w:t>
+            <w:proofErr w:type="spellEnd"/>
+            <w:r>
+              <w:rPr>
+                <w:lang w:val="en-US"/>
+              </w:rPr>
+              <w:t xml:space="preserve"> to</w:t>
+            </w:r>
+            <w:proofErr w:type="gramStart"/>
+            <w:r>
+              <w:rPr>
+                <w:lang w:val="en-US"/>
+              </w:rPr>
+              <w:t>={"</w:t>
+            </w:r>
+            <w:proofErr w:type="gramEnd"/>
+            <w:r>
+              <w:rPr>
+                <w:lang w:val="en-US"/>
+              </w:rPr>
+              <w:t>/contact"} style={</w:t>
+            </w:r>
+            <w:proofErr w:type="spellStart"/>
+            <w:r>
+              <w:rPr>
+                <w:lang w:val="en-US"/>
+              </w:rPr>
+              <w:t>getNavLinkStyle</w:t>
+            </w:r>
+            <w:proofErr w:type="spellEnd"/>
+            <w:r>
+              <w:rPr>
+                <w:lang w:val="en-US"/>
+              </w:rPr>
+              <w:t>}&gt;</w:t>
             </w:r>
           </w:p>
           <w:p>
@@ -3221,6 +4828,7 @@
               </w:rPr>
               <w:t>      &lt;/</w:t>
             </w:r>
+            <w:proofErr w:type="spellStart"/>
             <w:r>
               <w:rPr>
                 <w:b/>
@@ -3229,6 +4837,7 @@
               </w:rPr>
               <w:t>NavLink</w:t>
             </w:r>
+            <w:proofErr w:type="spellEnd"/>
             <w:r>
               <w:rPr>
                 <w:lang w:val="en-US"/>
@@ -3247,7 +4856,22 @@
               <w:rPr>
                 <w:lang w:val="en-US"/>
               </w:rPr>
-              <w:t>    &lt;/ul&gt;</w:t>
+              <w:lastRenderedPageBreak/>
+              <w:t>    &lt;/</w:t>
+            </w:r>
+            <w:proofErr w:type="spellStart"/>
+            <w:r>
+              <w:rPr>
+                <w:lang w:val="en-US"/>
+              </w:rPr>
+              <w:t>ul</w:t>
+            </w:r>
+            <w:proofErr w:type="spellEnd"/>
+            <w:r>
+              <w:rPr>
+                <w:lang w:val="en-US"/>
+              </w:rPr>
+              <w:t>&gt;</w:t>
             </w:r>
           </w:p>
           <w:p>
@@ -3299,7 +4923,15 @@
               <w:t>default</w:t>
             </w:r>
             <w:r>
-              <w:t xml:space="preserve"> Navbar;</w:t>
+              <w:t xml:space="preserve"> </w:t>
+            </w:r>
+            <w:proofErr w:type="spellStart"/>
+            <w:r>
+              <w:t>Navbar</w:t>
+            </w:r>
+            <w:proofErr w:type="spellEnd"/>
+            <w:r>
+              <w:t>;</w:t>
             </w:r>
           </w:p>
         </w:tc>
@@ -3313,9 +4945,1365 @@
         </w:rPr>
       </w:pPr>
     </w:p>
+    <w:p>
+      <w:pPr>
+        <w:pStyle w:val="Heading2"/>
+        <w:numPr>
+          <w:ilvl w:val="0"/>
+          <w:numId w:val="2"/>
+        </w:numPr>
+        <w:rPr>
+          <w:lang w:val="en-US"/>
+        </w:rPr>
+      </w:pPr>
+      <w:bookmarkStart w:id="7" w:name="_Toc183028754"/>
+      <w:r>
+        <w:rPr>
+          <w:lang w:val="en-US"/>
+        </w:rPr>
+        <w:t>Error page: 404 not found page</w:t>
+      </w:r>
+      <w:bookmarkEnd w:id="7"/>
+    </w:p>
+    <w:tbl>
+      <w:tblPr>
+        <w:tblStyle w:val="TableGrid"/>
+        <w:tblW w:w="0" w:type="auto"/>
+        <w:tblLook w:val="04A0" w:firstRow="1" w:lastRow="0" w:firstColumn="1" w:lastColumn="0" w:noHBand="0" w:noVBand="1"/>
+      </w:tblPr>
+      <w:tblGrid>
+        <w:gridCol w:w="8455"/>
+        <w:gridCol w:w="6840"/>
+      </w:tblGrid>
+      <w:tr>
+        <w:tc>
+          <w:tcPr>
+            <w:tcW w:w="8455" w:type="dxa"/>
+          </w:tcPr>
+          <w:p>
+            <w:pPr>
+              <w:pStyle w:val="NoSpacing"/>
+              <w:rPr>
+                <w:b/>
+                <w:bCs/>
+                <w:lang w:val="en-US"/>
+              </w:rPr>
+            </w:pPr>
+            <w:proofErr w:type="spellStart"/>
+            <w:r>
+              <w:rPr>
+                <w:b/>
+                <w:bCs/>
+                <w:lang w:val="en-US"/>
+              </w:rPr>
+              <w:t>Main.tsx</w:t>
+            </w:r>
+            <w:proofErr w:type="spellEnd"/>
+          </w:p>
+        </w:tc>
+        <w:tc>
+          <w:tcPr>
+            <w:tcW w:w="6840" w:type="dxa"/>
+          </w:tcPr>
+          <w:p>
+            <w:pPr>
+              <w:pStyle w:val="NoSpacing"/>
+              <w:rPr>
+                <w:b/>
+                <w:bCs/>
+                <w:lang w:val="en-US"/>
+              </w:rPr>
+            </w:pPr>
+            <w:proofErr w:type="spellStart"/>
+            <w:r>
+              <w:rPr>
+                <w:b/>
+                <w:bCs/>
+                <w:lang w:val="en-US"/>
+              </w:rPr>
+              <w:t>ErrorPage.tsx</w:t>
+            </w:r>
+            <w:proofErr w:type="spellEnd"/>
+          </w:p>
+          <w:p>
+            <w:pPr>
+              <w:pStyle w:val="NoSpacing"/>
+              <w:rPr>
+                <w:b/>
+                <w:bCs/>
+                <w:lang w:val="en-US"/>
+              </w:rPr>
+            </w:pPr>
+          </w:p>
+        </w:tc>
+      </w:tr>
+      <w:tr>
+        <w:tc>
+          <w:tcPr>
+            <w:tcW w:w="8455" w:type="dxa"/>
+          </w:tcPr>
+          <w:p>
+            <w:pPr>
+              <w:pStyle w:val="NoSpacing"/>
+              <w:rPr>
+                <w:lang w:val="en-US"/>
+              </w:rPr>
+            </w:pPr>
+            <w:r>
+              <w:rPr>
+                <w:b/>
+                <w:bCs/>
+                <w:lang w:val="en-US"/>
+              </w:rPr>
+              <w:t>import</w:t>
+            </w:r>
+            <w:r>
+              <w:rPr>
+                <w:lang w:val="en-US"/>
+              </w:rPr>
+              <w:t xml:space="preserve"> </w:t>
+            </w:r>
+            <w:proofErr w:type="gramStart"/>
+            <w:r>
+              <w:rPr>
+                <w:lang w:val="en-US"/>
+              </w:rPr>
+              <w:t xml:space="preserve">{ </w:t>
+            </w:r>
+            <w:proofErr w:type="spellStart"/>
+            <w:r>
+              <w:rPr>
+                <w:lang w:val="en-US"/>
+              </w:rPr>
+              <w:t>StrictMode</w:t>
+            </w:r>
+            <w:proofErr w:type="spellEnd"/>
+            <w:proofErr w:type="gramEnd"/>
+            <w:r>
+              <w:rPr>
+                <w:lang w:val="en-US"/>
+              </w:rPr>
+              <w:t xml:space="preserve"> } </w:t>
+            </w:r>
+            <w:r>
+              <w:rPr>
+                <w:b/>
+                <w:bCs/>
+                <w:lang w:val="en-US"/>
+              </w:rPr>
+              <w:t>from</w:t>
+            </w:r>
+            <w:r>
+              <w:rPr>
+                <w:lang w:val="en-US"/>
+              </w:rPr>
+              <w:t xml:space="preserve"> "react";</w:t>
+            </w:r>
+          </w:p>
+          <w:p>
+            <w:pPr>
+              <w:pStyle w:val="NoSpacing"/>
+              <w:rPr>
+                <w:lang w:val="en-US"/>
+              </w:rPr>
+            </w:pPr>
+            <w:r>
+              <w:rPr>
+                <w:b/>
+                <w:bCs/>
+                <w:lang w:val="en-US"/>
+              </w:rPr>
+              <w:t>import</w:t>
+            </w:r>
+            <w:r>
+              <w:rPr>
+                <w:lang w:val="en-US"/>
+              </w:rPr>
+              <w:t xml:space="preserve"> </w:t>
+            </w:r>
+            <w:proofErr w:type="gramStart"/>
+            <w:r>
+              <w:rPr>
+                <w:lang w:val="en-US"/>
+              </w:rPr>
+              <w:t xml:space="preserve">{ </w:t>
+            </w:r>
+            <w:proofErr w:type="spellStart"/>
+            <w:r>
+              <w:rPr>
+                <w:lang w:val="en-US"/>
+              </w:rPr>
+              <w:t>createRoot</w:t>
+            </w:r>
+            <w:proofErr w:type="spellEnd"/>
+            <w:proofErr w:type="gramEnd"/>
+            <w:r>
+              <w:rPr>
+                <w:lang w:val="en-US"/>
+              </w:rPr>
+              <w:t xml:space="preserve"> } </w:t>
+            </w:r>
+            <w:r>
+              <w:rPr>
+                <w:b/>
+                <w:bCs/>
+                <w:lang w:val="en-US"/>
+              </w:rPr>
+              <w:t>from</w:t>
+            </w:r>
+            <w:r>
+              <w:rPr>
+                <w:lang w:val="en-US"/>
+              </w:rPr>
+              <w:t xml:space="preserve"> "react-</w:t>
+            </w:r>
+            <w:proofErr w:type="spellStart"/>
+            <w:r>
+              <w:rPr>
+                <w:lang w:val="en-US"/>
+              </w:rPr>
+              <w:t>dom</w:t>
+            </w:r>
+            <w:proofErr w:type="spellEnd"/>
+            <w:r>
+              <w:rPr>
+                <w:lang w:val="en-US"/>
+              </w:rPr>
+              <w:t>/client";</w:t>
+            </w:r>
+          </w:p>
+          <w:p>
+            <w:pPr>
+              <w:pStyle w:val="NoSpacing"/>
+              <w:rPr>
+                <w:lang w:val="en-US"/>
+              </w:rPr>
+            </w:pPr>
+            <w:r>
+              <w:rPr>
+                <w:b/>
+                <w:bCs/>
+                <w:lang w:val="en-US"/>
+              </w:rPr>
+              <w:t>import</w:t>
+            </w:r>
+            <w:r>
+              <w:rPr>
+                <w:lang w:val="en-US"/>
+              </w:rPr>
+              <w:t xml:space="preserve"> </w:t>
+            </w:r>
+            <w:proofErr w:type="gramStart"/>
+            <w:r>
+              <w:rPr>
+                <w:lang w:val="en-US"/>
+              </w:rPr>
+              <w:t xml:space="preserve">{ </w:t>
+            </w:r>
+            <w:proofErr w:type="spellStart"/>
+            <w:r>
+              <w:rPr>
+                <w:lang w:val="en-US"/>
+              </w:rPr>
+              <w:t>createBrowserRouter</w:t>
+            </w:r>
+            <w:proofErr w:type="spellEnd"/>
+            <w:proofErr w:type="gramEnd"/>
+            <w:r>
+              <w:rPr>
+                <w:lang w:val="en-US"/>
+              </w:rPr>
+              <w:t xml:space="preserve">, </w:t>
+            </w:r>
+            <w:proofErr w:type="spellStart"/>
+            <w:r>
+              <w:rPr>
+                <w:lang w:val="en-US"/>
+              </w:rPr>
+              <w:t>RouterProvider</w:t>
+            </w:r>
+            <w:proofErr w:type="spellEnd"/>
+            <w:r>
+              <w:rPr>
+                <w:lang w:val="en-US"/>
+              </w:rPr>
+              <w:t xml:space="preserve"> } </w:t>
+            </w:r>
+            <w:r>
+              <w:rPr>
+                <w:b/>
+                <w:bCs/>
+                <w:lang w:val="en-US"/>
+              </w:rPr>
+              <w:t>from</w:t>
+            </w:r>
+            <w:r>
+              <w:rPr>
+                <w:lang w:val="en-US"/>
+              </w:rPr>
+              <w:t xml:space="preserve"> "react-router-</w:t>
+            </w:r>
+            <w:proofErr w:type="spellStart"/>
+            <w:r>
+              <w:rPr>
+                <w:lang w:val="en-US"/>
+              </w:rPr>
+              <w:t>dom</w:t>
+            </w:r>
+            <w:proofErr w:type="spellEnd"/>
+            <w:r>
+              <w:rPr>
+                <w:lang w:val="en-US"/>
+              </w:rPr>
+              <w:t>";</w:t>
+            </w:r>
+          </w:p>
+          <w:p>
+            <w:pPr>
+              <w:pStyle w:val="NoSpacing"/>
+              <w:rPr>
+                <w:lang w:val="en-US"/>
+              </w:rPr>
+            </w:pPr>
+            <w:r>
+              <w:rPr>
+                <w:b/>
+                <w:bCs/>
+                <w:lang w:val="en-US"/>
+              </w:rPr>
+              <w:t>import</w:t>
+            </w:r>
+            <w:r>
+              <w:rPr>
+                <w:lang w:val="en-US"/>
+              </w:rPr>
+              <w:t xml:space="preserve"> "./index.css</w:t>
+            </w:r>
+            <w:proofErr w:type="gramStart"/>
+            <w:r>
+              <w:rPr>
+                <w:lang w:val="en-US"/>
+              </w:rPr>
+              <w:t>";</w:t>
+            </w:r>
+            <w:proofErr w:type="gramEnd"/>
+          </w:p>
+          <w:p>
+            <w:pPr>
+              <w:pStyle w:val="NoSpacing"/>
+              <w:rPr>
+                <w:lang w:val="en-US"/>
+              </w:rPr>
+            </w:pPr>
+            <w:r>
+              <w:rPr>
+                <w:b/>
+                <w:bCs/>
+                <w:lang w:val="en-US"/>
+              </w:rPr>
+              <w:t>import</w:t>
+            </w:r>
+            <w:r>
+              <w:rPr>
+                <w:lang w:val="en-US"/>
+              </w:rPr>
+              <w:t xml:space="preserve"> App </w:t>
+            </w:r>
+            <w:r>
+              <w:rPr>
+                <w:b/>
+                <w:bCs/>
+                <w:lang w:val="en-US"/>
+              </w:rPr>
+              <w:t>from</w:t>
+            </w:r>
+            <w:r>
+              <w:rPr>
+                <w:lang w:val="en-US"/>
+              </w:rPr>
+              <w:t xml:space="preserve"> "./</w:t>
+            </w:r>
+            <w:proofErr w:type="spellStart"/>
+            <w:r>
+              <w:rPr>
+                <w:lang w:val="en-US"/>
+              </w:rPr>
+              <w:t>App.tsx</w:t>
+            </w:r>
+            <w:proofErr w:type="spellEnd"/>
+            <w:proofErr w:type="gramStart"/>
+            <w:r>
+              <w:rPr>
+                <w:lang w:val="en-US"/>
+              </w:rPr>
+              <w:t>";</w:t>
+            </w:r>
+            <w:proofErr w:type="gramEnd"/>
+          </w:p>
+          <w:p>
+            <w:pPr>
+              <w:pStyle w:val="NoSpacing"/>
+              <w:rPr>
+                <w:lang w:val="en-US"/>
+              </w:rPr>
+            </w:pPr>
+            <w:r>
+              <w:rPr>
+                <w:b/>
+                <w:bCs/>
+                <w:lang w:val="en-US"/>
+              </w:rPr>
+              <w:t>import</w:t>
+            </w:r>
+            <w:r>
+              <w:rPr>
+                <w:lang w:val="en-US"/>
+              </w:rPr>
+              <w:t xml:space="preserve"> About </w:t>
+            </w:r>
+            <w:r>
+              <w:rPr>
+                <w:b/>
+                <w:bCs/>
+                <w:lang w:val="en-US"/>
+              </w:rPr>
+              <w:t>from</w:t>
+            </w:r>
+            <w:r>
+              <w:rPr>
+                <w:lang w:val="en-US"/>
+              </w:rPr>
+              <w:t xml:space="preserve"> "./components/</w:t>
+            </w:r>
+            <w:proofErr w:type="spellStart"/>
+            <w:r>
+              <w:rPr>
+                <w:lang w:val="en-US"/>
+              </w:rPr>
+              <w:t>About.tsx</w:t>
+            </w:r>
+            <w:proofErr w:type="spellEnd"/>
+            <w:proofErr w:type="gramStart"/>
+            <w:r>
+              <w:rPr>
+                <w:lang w:val="en-US"/>
+              </w:rPr>
+              <w:t>";</w:t>
+            </w:r>
+            <w:proofErr w:type="gramEnd"/>
+          </w:p>
+          <w:p>
+            <w:pPr>
+              <w:pStyle w:val="NoSpacing"/>
+              <w:rPr>
+                <w:lang w:val="en-US"/>
+              </w:rPr>
+            </w:pPr>
+            <w:r>
+              <w:rPr>
+                <w:b/>
+                <w:bCs/>
+                <w:lang w:val="en-US"/>
+              </w:rPr>
+              <w:t>import</w:t>
+            </w:r>
+            <w:r>
+              <w:rPr>
+                <w:lang w:val="en-US"/>
+              </w:rPr>
+              <w:t xml:space="preserve"> Layout </w:t>
+            </w:r>
+            <w:r>
+              <w:rPr>
+                <w:b/>
+                <w:bCs/>
+                <w:lang w:val="en-US"/>
+              </w:rPr>
+              <w:t>from</w:t>
+            </w:r>
+            <w:r>
+              <w:rPr>
+                <w:lang w:val="en-US"/>
+              </w:rPr>
+              <w:t xml:space="preserve"> "./components/</w:t>
+            </w:r>
+            <w:proofErr w:type="spellStart"/>
+            <w:r>
+              <w:rPr>
+                <w:lang w:val="en-US"/>
+              </w:rPr>
+              <w:t>Layout.tsx</w:t>
+            </w:r>
+            <w:proofErr w:type="spellEnd"/>
+            <w:proofErr w:type="gramStart"/>
+            <w:r>
+              <w:rPr>
+                <w:lang w:val="en-US"/>
+              </w:rPr>
+              <w:t>";</w:t>
+            </w:r>
+            <w:proofErr w:type="gramEnd"/>
+          </w:p>
+          <w:p>
+            <w:pPr>
+              <w:pStyle w:val="NoSpacing"/>
+              <w:rPr>
+                <w:lang w:val="en-US"/>
+              </w:rPr>
+            </w:pPr>
+            <w:r>
+              <w:rPr>
+                <w:b/>
+                <w:bCs/>
+                <w:lang w:val="en-US"/>
+              </w:rPr>
+              <w:t>import</w:t>
+            </w:r>
+            <w:r>
+              <w:rPr>
+                <w:lang w:val="en-US"/>
+              </w:rPr>
+              <w:t xml:space="preserve"> Contact </w:t>
+            </w:r>
+            <w:r>
+              <w:rPr>
+                <w:b/>
+                <w:bCs/>
+                <w:lang w:val="en-US"/>
+              </w:rPr>
+              <w:t>from</w:t>
+            </w:r>
+            <w:r>
+              <w:rPr>
+                <w:lang w:val="en-US"/>
+              </w:rPr>
+              <w:t xml:space="preserve"> "./components/</w:t>
+            </w:r>
+            <w:proofErr w:type="spellStart"/>
+            <w:r>
+              <w:rPr>
+                <w:lang w:val="en-US"/>
+              </w:rPr>
+              <w:t>Contact.tsx</w:t>
+            </w:r>
+            <w:proofErr w:type="spellEnd"/>
+            <w:proofErr w:type="gramStart"/>
+            <w:r>
+              <w:rPr>
+                <w:lang w:val="en-US"/>
+              </w:rPr>
+              <w:t>";</w:t>
+            </w:r>
+            <w:proofErr w:type="gramEnd"/>
+          </w:p>
+          <w:p>
+            <w:pPr>
+              <w:pStyle w:val="NoSpacing"/>
+              <w:rPr>
+                <w:lang w:val="en-US"/>
+              </w:rPr>
+            </w:pPr>
+            <w:r>
+              <w:rPr>
+                <w:b/>
+                <w:bCs/>
+                <w:lang w:val="en-US"/>
+              </w:rPr>
+              <w:t>import</w:t>
+            </w:r>
+            <w:r>
+              <w:rPr>
+                <w:lang w:val="en-US"/>
+              </w:rPr>
+              <w:t xml:space="preserve"> </w:t>
+            </w:r>
+            <w:proofErr w:type="spellStart"/>
+            <w:r>
+              <w:rPr>
+                <w:lang w:val="en-US"/>
+              </w:rPr>
+              <w:t>ErrorPage</w:t>
+            </w:r>
+            <w:proofErr w:type="spellEnd"/>
+            <w:r>
+              <w:rPr>
+                <w:lang w:val="en-US"/>
+              </w:rPr>
+              <w:t xml:space="preserve"> </w:t>
+            </w:r>
+            <w:r>
+              <w:rPr>
+                <w:b/>
+                <w:bCs/>
+                <w:lang w:val="en-US"/>
+              </w:rPr>
+              <w:t>from</w:t>
+            </w:r>
+            <w:r>
+              <w:rPr>
+                <w:lang w:val="en-US"/>
+              </w:rPr>
+              <w:t xml:space="preserve"> "./components/</w:t>
+            </w:r>
+            <w:proofErr w:type="spellStart"/>
+            <w:r>
+              <w:rPr>
+                <w:lang w:val="en-US"/>
+              </w:rPr>
+              <w:t>ErrorPage.tsx</w:t>
+            </w:r>
+            <w:proofErr w:type="spellEnd"/>
+            <w:proofErr w:type="gramStart"/>
+            <w:r>
+              <w:rPr>
+                <w:lang w:val="en-US"/>
+              </w:rPr>
+              <w:t>";</w:t>
+            </w:r>
+            <w:proofErr w:type="gramEnd"/>
+          </w:p>
+          <w:p>
+            <w:pPr>
+              <w:pStyle w:val="NoSpacing"/>
+              <w:rPr>
+                <w:lang w:val="en-US"/>
+              </w:rPr>
+            </w:pPr>
+          </w:p>
+          <w:p>
+            <w:pPr>
+              <w:pStyle w:val="NoSpacing"/>
+              <w:rPr>
+                <w:lang w:val="en-US"/>
+              </w:rPr>
+            </w:pPr>
+            <w:r>
+              <w:rPr>
+                <w:lang w:val="en-US"/>
+              </w:rPr>
+              <w:t xml:space="preserve">const router = </w:t>
+            </w:r>
+            <w:proofErr w:type="spellStart"/>
+            <w:proofErr w:type="gramStart"/>
+            <w:r>
+              <w:rPr>
+                <w:lang w:val="en-US"/>
+              </w:rPr>
+              <w:t>createBrowserRouter</w:t>
+            </w:r>
+            <w:proofErr w:type="spellEnd"/>
+            <w:r>
+              <w:rPr>
+                <w:lang w:val="en-US"/>
+              </w:rPr>
+              <w:t>(</w:t>
+            </w:r>
+            <w:proofErr w:type="gramEnd"/>
+            <w:r>
+              <w:rPr>
+                <w:lang w:val="en-US"/>
+              </w:rPr>
+              <w:t>[</w:t>
+            </w:r>
+          </w:p>
+          <w:p>
+            <w:pPr>
+              <w:pStyle w:val="NoSpacing"/>
+              <w:rPr>
+                <w:lang w:val="en-US"/>
+              </w:rPr>
+            </w:pPr>
+            <w:r>
+              <w:rPr>
+                <w:lang w:val="en-US"/>
+              </w:rPr>
+              <w:t>  {</w:t>
+            </w:r>
+          </w:p>
+          <w:p>
+            <w:pPr>
+              <w:pStyle w:val="NoSpacing"/>
+              <w:rPr>
+                <w:lang w:val="en-US"/>
+              </w:rPr>
+            </w:pPr>
+            <w:r>
+              <w:rPr>
+                <w:lang w:val="en-US"/>
+              </w:rPr>
+              <w:t>    path: "/",</w:t>
+            </w:r>
+          </w:p>
+          <w:p>
+            <w:pPr>
+              <w:pStyle w:val="NoSpacing"/>
+              <w:rPr>
+                <w:lang w:val="en-US"/>
+              </w:rPr>
+            </w:pPr>
+            <w:r>
+              <w:rPr>
+                <w:lang w:val="en-US"/>
+              </w:rPr>
+              <w:t>    element: &lt;</w:t>
+            </w:r>
+            <w:r>
+              <w:rPr>
+                <w:b/>
+                <w:bCs/>
+                <w:lang w:val="en-US"/>
+              </w:rPr>
+              <w:t>Layout</w:t>
+            </w:r>
+            <w:r>
+              <w:rPr>
+                <w:lang w:val="en-US"/>
+              </w:rPr>
+              <w:t xml:space="preserve"> /&gt;, </w:t>
+            </w:r>
+            <w:r>
+              <w:rPr>
+                <w:i/>
+                <w:iCs/>
+                <w:lang w:val="en-US"/>
+              </w:rPr>
+              <w:t>// Use Layout as the parent element</w:t>
+            </w:r>
+          </w:p>
+          <w:p>
+            <w:pPr>
+              <w:pStyle w:val="NoSpacing"/>
+              <w:rPr>
+                <w:highlight w:val="green"/>
+                <w:lang w:val="en-US"/>
+              </w:rPr>
+            </w:pPr>
+            <w:r>
+              <w:rPr>
+                <w:lang w:val="en-US"/>
+              </w:rPr>
+              <w:t xml:space="preserve">    </w:t>
+            </w:r>
+            <w:r>
+              <w:rPr>
+                <w:i/>
+                <w:iCs/>
+                <w:highlight w:val="green"/>
+                <w:lang w:val="en-US"/>
+              </w:rPr>
+              <w:t xml:space="preserve">// </w:t>
+            </w:r>
+            <w:proofErr w:type="spellStart"/>
+            <w:r>
+              <w:rPr>
+                <w:i/>
+                <w:iCs/>
+                <w:highlight w:val="green"/>
+                <w:lang w:val="en-US"/>
+              </w:rPr>
+              <w:t>errorElement</w:t>
+            </w:r>
+            <w:proofErr w:type="spellEnd"/>
+            <w:r>
+              <w:rPr>
+                <w:i/>
+                <w:iCs/>
+                <w:highlight w:val="green"/>
+                <w:lang w:val="en-US"/>
+              </w:rPr>
+              <w:t>: &lt;h4&gt;Page not found&lt;/h4&gt;,</w:t>
+            </w:r>
+          </w:p>
+          <w:p>
+            <w:pPr>
+              <w:pStyle w:val="NoSpacing"/>
+              <w:rPr>
+                <w:lang w:val="en-US"/>
+              </w:rPr>
+            </w:pPr>
+            <w:r>
+              <w:rPr>
+                <w:highlight w:val="green"/>
+                <w:lang w:val="en-US"/>
+              </w:rPr>
+              <w:t xml:space="preserve">    </w:t>
+            </w:r>
+            <w:proofErr w:type="spellStart"/>
+            <w:r>
+              <w:rPr>
+                <w:highlight w:val="green"/>
+                <w:lang w:val="en-US"/>
+              </w:rPr>
+              <w:t>errorElement</w:t>
+            </w:r>
+            <w:proofErr w:type="spellEnd"/>
+            <w:r>
+              <w:rPr>
+                <w:highlight w:val="green"/>
+                <w:lang w:val="en-US"/>
+              </w:rPr>
+              <w:t>: &lt;</w:t>
+            </w:r>
+            <w:proofErr w:type="spellStart"/>
+            <w:r>
+              <w:rPr>
+                <w:b/>
+                <w:bCs/>
+                <w:highlight w:val="green"/>
+                <w:lang w:val="en-US"/>
+              </w:rPr>
+              <w:t>ErrorPage</w:t>
+            </w:r>
+            <w:proofErr w:type="spellEnd"/>
+            <w:r>
+              <w:rPr>
+                <w:highlight w:val="green"/>
+                <w:lang w:val="en-US"/>
+              </w:rPr>
+              <w:t xml:space="preserve"> /&gt;,</w:t>
+            </w:r>
+          </w:p>
+          <w:p>
+            <w:pPr>
+              <w:pStyle w:val="NoSpacing"/>
+              <w:rPr>
+                <w:lang w:val="en-US"/>
+              </w:rPr>
+            </w:pPr>
+            <w:r>
+              <w:rPr>
+                <w:lang w:val="en-US"/>
+              </w:rPr>
+              <w:t>    children: [</w:t>
+            </w:r>
+          </w:p>
+          <w:p>
+            <w:pPr>
+              <w:pStyle w:val="NoSpacing"/>
+              <w:rPr>
+                <w:lang w:val="en-US"/>
+              </w:rPr>
+            </w:pPr>
+            <w:r>
+              <w:rPr>
+                <w:lang w:val="en-US"/>
+              </w:rPr>
+              <w:t xml:space="preserve">      </w:t>
+            </w:r>
+            <w:proofErr w:type="gramStart"/>
+            <w:r>
+              <w:rPr>
+                <w:lang w:val="en-US"/>
+              </w:rPr>
+              <w:t>{ path</w:t>
+            </w:r>
+            <w:proofErr w:type="gramEnd"/>
+            <w:r>
+              <w:rPr>
+                <w:lang w:val="en-US"/>
+              </w:rPr>
+              <w:t>: "/", element: &lt;</w:t>
+            </w:r>
+            <w:r>
+              <w:rPr>
+                <w:b/>
+                <w:bCs/>
+                <w:lang w:val="en-US"/>
+              </w:rPr>
+              <w:t>App</w:t>
+            </w:r>
+            <w:r>
+              <w:rPr>
+                <w:lang w:val="en-US"/>
+              </w:rPr>
+              <w:t xml:space="preserve"> /&gt; },</w:t>
+            </w:r>
+          </w:p>
+          <w:p>
+            <w:pPr>
+              <w:pStyle w:val="NoSpacing"/>
+              <w:rPr>
+                <w:lang w:val="en-US"/>
+              </w:rPr>
+            </w:pPr>
+            <w:r>
+              <w:rPr>
+                <w:lang w:val="en-US"/>
+              </w:rPr>
+              <w:t xml:space="preserve">      </w:t>
+            </w:r>
+            <w:proofErr w:type="gramStart"/>
+            <w:r>
+              <w:rPr>
+                <w:lang w:val="en-US"/>
+              </w:rPr>
+              <w:t>{ path</w:t>
+            </w:r>
+            <w:proofErr w:type="gramEnd"/>
+            <w:r>
+              <w:rPr>
+                <w:lang w:val="en-US"/>
+              </w:rPr>
+              <w:t>: "/about", element: &lt;</w:t>
+            </w:r>
+            <w:r>
+              <w:rPr>
+                <w:b/>
+                <w:bCs/>
+                <w:lang w:val="en-US"/>
+              </w:rPr>
+              <w:t>About</w:t>
+            </w:r>
+            <w:r>
+              <w:rPr>
+                <w:lang w:val="en-US"/>
+              </w:rPr>
+              <w:t xml:space="preserve"> /&gt; },</w:t>
+            </w:r>
+          </w:p>
+          <w:p>
+            <w:pPr>
+              <w:pStyle w:val="NoSpacing"/>
+              <w:rPr>
+                <w:lang w:val="en-US"/>
+              </w:rPr>
+            </w:pPr>
+            <w:r>
+              <w:rPr>
+                <w:lang w:val="en-US"/>
+              </w:rPr>
+              <w:t xml:space="preserve">      </w:t>
+            </w:r>
+            <w:proofErr w:type="gramStart"/>
+            <w:r>
+              <w:rPr>
+                <w:lang w:val="en-US"/>
+              </w:rPr>
+              <w:t>{ path</w:t>
+            </w:r>
+            <w:proofErr w:type="gramEnd"/>
+            <w:r>
+              <w:rPr>
+                <w:lang w:val="en-US"/>
+              </w:rPr>
+              <w:t>: "/contact", element: &lt;</w:t>
+            </w:r>
+            <w:r>
+              <w:rPr>
+                <w:b/>
+                <w:bCs/>
+                <w:lang w:val="en-US"/>
+              </w:rPr>
+              <w:t>Contact</w:t>
+            </w:r>
+            <w:r>
+              <w:rPr>
+                <w:lang w:val="en-US"/>
+              </w:rPr>
+              <w:t xml:space="preserve"> /&gt; },</w:t>
+            </w:r>
+          </w:p>
+          <w:p>
+            <w:pPr>
+              <w:pStyle w:val="NoSpacing"/>
+              <w:rPr>
+                <w:lang w:val="en-US"/>
+              </w:rPr>
+            </w:pPr>
+            <w:r>
+              <w:rPr>
+                <w:lang w:val="en-US"/>
+              </w:rPr>
+              <w:t>    ],</w:t>
+            </w:r>
+          </w:p>
+          <w:p>
+            <w:pPr>
+              <w:pStyle w:val="NoSpacing"/>
+              <w:rPr>
+                <w:lang w:val="en-US"/>
+              </w:rPr>
+            </w:pPr>
+            <w:r>
+              <w:rPr>
+                <w:lang w:val="en-US"/>
+              </w:rPr>
+              <w:t>  },</w:t>
+            </w:r>
+          </w:p>
+          <w:p>
+            <w:pPr>
+              <w:pStyle w:val="NoSpacing"/>
+              <w:rPr>
+                <w:lang w:val="en-US"/>
+              </w:rPr>
+            </w:pPr>
+            <w:r>
+              <w:rPr>
+                <w:lang w:val="en-US"/>
+              </w:rPr>
+              <w:t>]);</w:t>
+            </w:r>
+          </w:p>
+          <w:p>
+            <w:pPr>
+              <w:pStyle w:val="NoSpacing"/>
+              <w:rPr>
+                <w:lang w:val="en-US"/>
+              </w:rPr>
+            </w:pPr>
+          </w:p>
+          <w:p>
+            <w:pPr>
+              <w:pStyle w:val="NoSpacing"/>
+              <w:rPr>
+                <w:lang w:val="en-US"/>
+              </w:rPr>
+            </w:pPr>
+            <w:proofErr w:type="spellStart"/>
+            <w:r>
+              <w:rPr>
+                <w:lang w:val="en-US"/>
+              </w:rPr>
+              <w:t>createRoot</w:t>
+            </w:r>
+            <w:proofErr w:type="spellEnd"/>
+            <w:r>
+              <w:rPr>
+                <w:lang w:val="en-US"/>
+              </w:rPr>
+              <w:t>(</w:t>
+            </w:r>
+            <w:proofErr w:type="spellStart"/>
+            <w:proofErr w:type="gramStart"/>
+            <w:r>
+              <w:rPr>
+                <w:lang w:val="en-US"/>
+              </w:rPr>
+              <w:t>document.getElementById</w:t>
+            </w:r>
+            <w:proofErr w:type="spellEnd"/>
+            <w:proofErr w:type="gramEnd"/>
+            <w:r>
+              <w:rPr>
+                <w:lang w:val="en-US"/>
+              </w:rPr>
+              <w:t>("root")!).render(</w:t>
+            </w:r>
+          </w:p>
+          <w:p>
+            <w:pPr>
+              <w:pStyle w:val="NoSpacing"/>
+              <w:rPr>
+                <w:lang w:val="en-US"/>
+              </w:rPr>
+            </w:pPr>
+            <w:r>
+              <w:rPr>
+                <w:lang w:val="en-US"/>
+              </w:rPr>
+              <w:t>  &lt;</w:t>
+            </w:r>
+            <w:proofErr w:type="spellStart"/>
+            <w:r>
+              <w:rPr>
+                <w:b/>
+                <w:bCs/>
+                <w:lang w:val="en-US"/>
+              </w:rPr>
+              <w:t>StrictMode</w:t>
+            </w:r>
+            <w:proofErr w:type="spellEnd"/>
+            <w:r>
+              <w:rPr>
+                <w:lang w:val="en-US"/>
+              </w:rPr>
+              <w:t>&gt;</w:t>
+            </w:r>
+          </w:p>
+          <w:p>
+            <w:pPr>
+              <w:pStyle w:val="NoSpacing"/>
+              <w:rPr>
+                <w:lang w:val="en-US"/>
+              </w:rPr>
+            </w:pPr>
+            <w:r>
+              <w:rPr>
+                <w:lang w:val="en-US"/>
+              </w:rPr>
+              <w:t>    &lt;</w:t>
+            </w:r>
+            <w:proofErr w:type="spellStart"/>
+            <w:r>
+              <w:rPr>
+                <w:b/>
+                <w:bCs/>
+                <w:lang w:val="en-US"/>
+              </w:rPr>
+              <w:t>RouterProvider</w:t>
+            </w:r>
+            <w:proofErr w:type="spellEnd"/>
+            <w:r>
+              <w:rPr>
+                <w:lang w:val="en-US"/>
+              </w:rPr>
+              <w:t xml:space="preserve"> router={router} /&gt;</w:t>
+            </w:r>
+          </w:p>
+          <w:p>
+            <w:pPr>
+              <w:pStyle w:val="NoSpacing"/>
+              <w:rPr>
+                <w:lang w:val="en-US"/>
+              </w:rPr>
+            </w:pPr>
+            <w:r>
+              <w:rPr>
+                <w:lang w:val="en-US"/>
+              </w:rPr>
+              <w:t>  &lt;/</w:t>
+            </w:r>
+            <w:proofErr w:type="spellStart"/>
+            <w:r>
+              <w:rPr>
+                <w:b/>
+                <w:bCs/>
+                <w:lang w:val="en-US"/>
+              </w:rPr>
+              <w:t>StrictMode</w:t>
+            </w:r>
+            <w:proofErr w:type="spellEnd"/>
+            <w:r>
+              <w:rPr>
+                <w:lang w:val="en-US"/>
+              </w:rPr>
+              <w:t>&gt;</w:t>
+            </w:r>
+          </w:p>
+          <w:p>
+            <w:pPr>
+              <w:pStyle w:val="NoSpacing"/>
+            </w:pPr>
+            <w:r>
+              <w:t>);</w:t>
+            </w:r>
+          </w:p>
+          <w:p>
+            <w:pPr>
+              <w:pStyle w:val="NoSpacing"/>
+              <w:rPr>
+                <w:lang w:val="en-US"/>
+              </w:rPr>
+            </w:pPr>
+          </w:p>
+        </w:tc>
+        <w:tc>
+          <w:tcPr>
+            <w:tcW w:w="6840" w:type="dxa"/>
+          </w:tcPr>
+          <w:p>
+            <w:pPr>
+              <w:pStyle w:val="NoSpacing"/>
+              <w:rPr>
+                <w:lang w:val="en-US"/>
+              </w:rPr>
+            </w:pPr>
+            <w:r>
+              <w:rPr>
+                <w:lang w:val="en-US"/>
+              </w:rPr>
+              <w:t xml:space="preserve">const </w:t>
+            </w:r>
+            <w:proofErr w:type="spellStart"/>
+            <w:r>
+              <w:rPr>
+                <w:lang w:val="en-US"/>
+              </w:rPr>
+              <w:t>ErrorPage</w:t>
+            </w:r>
+            <w:proofErr w:type="spellEnd"/>
+            <w:r>
+              <w:rPr>
+                <w:lang w:val="en-US"/>
+              </w:rPr>
+              <w:t xml:space="preserve"> = () =&gt; {</w:t>
+            </w:r>
+          </w:p>
+          <w:p>
+            <w:pPr>
+              <w:pStyle w:val="NoSpacing"/>
+              <w:rPr>
+                <w:lang w:val="en-US"/>
+              </w:rPr>
+            </w:pPr>
+            <w:r>
+              <w:rPr>
+                <w:lang w:val="en-US"/>
+              </w:rPr>
+              <w:t xml:space="preserve">  </w:t>
+            </w:r>
+            <w:r>
+              <w:rPr>
+                <w:b/>
+                <w:bCs/>
+                <w:lang w:val="en-US"/>
+              </w:rPr>
+              <w:t>return</w:t>
+            </w:r>
+            <w:r>
+              <w:rPr>
+                <w:lang w:val="en-US"/>
+              </w:rPr>
+              <w:t xml:space="preserve"> (</w:t>
+            </w:r>
+          </w:p>
+          <w:p>
+            <w:pPr>
+              <w:pStyle w:val="NoSpacing"/>
+              <w:rPr>
+                <w:lang w:val="en-US"/>
+              </w:rPr>
+            </w:pPr>
+            <w:r>
+              <w:rPr>
+                <w:lang w:val="en-US"/>
+              </w:rPr>
+              <w:t>    &lt;div&gt;</w:t>
+            </w:r>
+          </w:p>
+          <w:p>
+            <w:pPr>
+              <w:pStyle w:val="NoSpacing"/>
+              <w:rPr>
+                <w:lang w:val="en-US"/>
+              </w:rPr>
+            </w:pPr>
+            <w:r>
+              <w:rPr>
+                <w:lang w:val="en-US"/>
+              </w:rPr>
+              <w:t>      &lt;h1&gt;Error&lt;/h1&gt;</w:t>
+            </w:r>
+          </w:p>
+          <w:p>
+            <w:pPr>
+              <w:pStyle w:val="NoSpacing"/>
+              <w:rPr>
+                <w:lang w:val="en-US"/>
+              </w:rPr>
+            </w:pPr>
+            <w:r>
+              <w:rPr>
+                <w:lang w:val="en-US"/>
+              </w:rPr>
+              <w:t xml:space="preserve">      &lt;p&gt;Sorry, the page you are looking for does not </w:t>
+            </w:r>
+            <w:proofErr w:type="gramStart"/>
+            <w:r>
+              <w:rPr>
+                <w:lang w:val="en-US"/>
+              </w:rPr>
+              <w:t>exist.&lt;</w:t>
+            </w:r>
+            <w:proofErr w:type="gramEnd"/>
+            <w:r>
+              <w:rPr>
+                <w:lang w:val="en-US"/>
+              </w:rPr>
+              <w:t>/p&gt;</w:t>
+            </w:r>
+          </w:p>
+          <w:p>
+            <w:pPr>
+              <w:pStyle w:val="NoSpacing"/>
+            </w:pPr>
+            <w:r>
+              <w:rPr>
+                <w:lang w:val="en-US"/>
+              </w:rPr>
+              <w:t xml:space="preserve">    </w:t>
+            </w:r>
+            <w:r>
+              <w:t>&lt;/div&gt;</w:t>
+            </w:r>
+          </w:p>
+          <w:p>
+            <w:pPr>
+              <w:pStyle w:val="NoSpacing"/>
+            </w:pPr>
+            <w:r>
+              <w:t>  );</w:t>
+            </w:r>
+          </w:p>
+          <w:p>
+            <w:pPr>
+              <w:pStyle w:val="NoSpacing"/>
+            </w:pPr>
+            <w:r>
+              <w:t>};</w:t>
+            </w:r>
+          </w:p>
+          <w:p>
+            <w:pPr>
+              <w:pStyle w:val="NoSpacing"/>
+            </w:pPr>
+          </w:p>
+          <w:p>
+            <w:pPr>
+              <w:pStyle w:val="NoSpacing"/>
+            </w:pPr>
+            <w:r>
+              <w:rPr>
+                <w:b/>
+                <w:bCs/>
+              </w:rPr>
+              <w:t>export</w:t>
+            </w:r>
+            <w:r>
+              <w:t xml:space="preserve"> </w:t>
+            </w:r>
+            <w:r>
+              <w:rPr>
+                <w:b/>
+                <w:bCs/>
+              </w:rPr>
+              <w:t>default</w:t>
+            </w:r>
+            <w:r>
+              <w:t xml:space="preserve"> </w:t>
+            </w:r>
+            <w:proofErr w:type="spellStart"/>
+            <w:r>
+              <w:t>ErrorPage</w:t>
+            </w:r>
+            <w:proofErr w:type="spellEnd"/>
+            <w:r>
+              <w:t>;</w:t>
+            </w:r>
+          </w:p>
+          <w:p>
+            <w:pPr>
+              <w:pStyle w:val="NoSpacing"/>
+              <w:rPr>
+                <w:lang w:val="en-US"/>
+              </w:rPr>
+            </w:pPr>
+          </w:p>
+        </w:tc>
+      </w:tr>
+    </w:tbl>
+    <w:p>
+      <w:pPr>
+        <w:pStyle w:val="NoSpacing"/>
+        <w:rPr>
+          <w:lang w:val="en-US"/>
+        </w:rPr>
+      </w:pPr>
+    </w:p>
     <w:sectPr>
-      <w:pgSz w:w="11906" w:h="16838"/>
-      <w:pgMar w:top="567" w:right="284" w:bottom="567" w:left="284" w:header="708" w:footer="708" w:gutter="0"/>
+      <w:pgSz w:w="16838" w:h="11906" w:orient="landscape"/>
+      <w:pgMar w:top="284" w:right="567" w:bottom="284" w:left="567" w:header="708" w:footer="708" w:gutter="0"/>
       <w:cols w:space="708"/>
       <w:docGrid w:linePitch="360"/>
     </w:sectPr>
@@ -3414,8 +6402,100 @@
       </w:pPr>
     </w:lvl>
   </w:abstractNum>
+  <w:abstractNum w:abstractNumId="1" w15:restartNumberingAfterBreak="0">
+    <w:nsid w:val="368C5AB7"/>
+    <w:multiLevelType w:val="hybridMultilevel"/>
+    <w:tmpl w:val="8CDC4348"/>
+    <w:lvl w:ilvl="0" w:tplc="041D000F">
+      <w:start w:val="1"/>
+      <w:numFmt w:val="decimal"/>
+      <w:lvlText w:val="%1."/>
+      <w:lvlJc w:val="left"/>
+      <w:pPr>
+        <w:ind w:left="720" w:hanging="360"/>
+      </w:pPr>
+      <w:rPr>
+        <w:rFonts w:hint="default"/>
+      </w:rPr>
+    </w:lvl>
+    <w:lvl w:ilvl="1" w:tplc="041D0019" w:tentative="1">
+      <w:start w:val="1"/>
+      <w:numFmt w:val="lowerLetter"/>
+      <w:lvlText w:val="%2."/>
+      <w:lvlJc w:val="left"/>
+      <w:pPr>
+        <w:ind w:left="1440" w:hanging="360"/>
+      </w:pPr>
+    </w:lvl>
+    <w:lvl w:ilvl="2" w:tplc="041D001B" w:tentative="1">
+      <w:start w:val="1"/>
+      <w:numFmt w:val="lowerRoman"/>
+      <w:lvlText w:val="%3."/>
+      <w:lvlJc w:val="right"/>
+      <w:pPr>
+        <w:ind w:left="2160" w:hanging="180"/>
+      </w:pPr>
+    </w:lvl>
+    <w:lvl w:ilvl="3" w:tplc="041D000F" w:tentative="1">
+      <w:start w:val="1"/>
+      <w:numFmt w:val="decimal"/>
+      <w:lvlText w:val="%4."/>
+      <w:lvlJc w:val="left"/>
+      <w:pPr>
+        <w:ind w:left="2880" w:hanging="360"/>
+      </w:pPr>
+    </w:lvl>
+    <w:lvl w:ilvl="4" w:tplc="041D0019" w:tentative="1">
+      <w:start w:val="1"/>
+      <w:numFmt w:val="lowerLetter"/>
+      <w:lvlText w:val="%5."/>
+      <w:lvlJc w:val="left"/>
+      <w:pPr>
+        <w:ind w:left="3600" w:hanging="360"/>
+      </w:pPr>
+    </w:lvl>
+    <w:lvl w:ilvl="5" w:tplc="041D001B" w:tentative="1">
+      <w:start w:val="1"/>
+      <w:numFmt w:val="lowerRoman"/>
+      <w:lvlText w:val="%6."/>
+      <w:lvlJc w:val="right"/>
+      <w:pPr>
+        <w:ind w:left="4320" w:hanging="180"/>
+      </w:pPr>
+    </w:lvl>
+    <w:lvl w:ilvl="6" w:tplc="041D000F" w:tentative="1">
+      <w:start w:val="1"/>
+      <w:numFmt w:val="decimal"/>
+      <w:lvlText w:val="%7."/>
+      <w:lvlJc w:val="left"/>
+      <w:pPr>
+        <w:ind w:left="5040" w:hanging="360"/>
+      </w:pPr>
+    </w:lvl>
+    <w:lvl w:ilvl="7" w:tplc="041D0019" w:tentative="1">
+      <w:start w:val="1"/>
+      <w:numFmt w:val="lowerLetter"/>
+      <w:lvlText w:val="%8."/>
+      <w:lvlJc w:val="left"/>
+      <w:pPr>
+        <w:ind w:left="5760" w:hanging="360"/>
+      </w:pPr>
+    </w:lvl>
+    <w:lvl w:ilvl="8" w:tplc="041D001B" w:tentative="1">
+      <w:start w:val="1"/>
+      <w:numFmt w:val="lowerRoman"/>
+      <w:lvlText w:val="%9."/>
+      <w:lvlJc w:val="right"/>
+      <w:pPr>
+        <w:ind w:left="6480" w:hanging="180"/>
+      </w:pPr>
+    </w:lvl>
+  </w:abstractNum>
   <w:num w:numId="1" w16cid:durableId="6294923">
     <w:abstractNumId w:val="0"/>
+  </w:num>
+  <w:num w:numId="2" w16cid:durableId="2136753655">
+    <w:abstractNumId w:val="1"/>
   </w:num>
 </w:numbering>
 </file>
@@ -3848,7 +6928,6 @@
     <w:next w:val="Normal"/>
     <w:link w:val="Heading2Char"/>
     <w:uiPriority w:val="9"/>
-    <w:semiHidden/>
     <w:unhideWhenUsed/>
     <w:qFormat/>
     <w:rsid w:val="00896CE2"/>
@@ -4064,7 +7143,6 @@
     <w:basedOn w:val="DefaultParagraphFont"/>
     <w:link w:val="Heading2"/>
     <w:uiPriority w:val="9"/>
-    <w:semiHidden/>
     <w:rsid w:val="00896CE2"/>
     <w:rPr>
       <w:rFonts w:asciiTheme="majorHAnsi" w:eastAsiaTheme="majorEastAsia" w:hAnsiTheme="majorHAnsi" w:cstheme="majorBidi"/>
@@ -4417,6 +7495,82 @@
       </w:tblBorders>
     </w:tblPr>
   </w:style>
+  <w:style w:type="paragraph" w:styleId="TOCHeading">
+    <w:name w:val="TOC Heading"/>
+    <w:basedOn w:val="Heading1"/>
+    <w:next w:val="Normal"/>
+    <w:uiPriority w:val="39"/>
+    <w:unhideWhenUsed/>
+    <w:qFormat/>
+    <w:rsid w:val="00D760AE"/>
+    <w:pPr>
+      <w:spacing w:before="240" w:after="0"/>
+      <w:outlineLvl w:val="9"/>
+    </w:pPr>
+    <w:rPr>
+      <w:kern w:val="0"/>
+      <w:sz w:val="32"/>
+      <w:szCs w:val="32"/>
+      <w:lang w:val="en-US"/>
+      <w14:ligatures w14:val="none"/>
+    </w:rPr>
+  </w:style>
+  <w:style w:type="paragraph" w:styleId="TOC2">
+    <w:name w:val="toc 2"/>
+    <w:basedOn w:val="Normal"/>
+    <w:next w:val="Normal"/>
+    <w:autoRedefine/>
+    <w:uiPriority w:val="39"/>
+    <w:unhideWhenUsed/>
+    <w:rsid w:val="00D760AE"/>
+    <w:pPr>
+      <w:spacing w:after="100"/>
+      <w:ind w:left="220"/>
+    </w:pPr>
+    <w:rPr>
+      <w:rFonts w:eastAsiaTheme="minorEastAsia" w:cs="Times New Roman"/>
+      <w:kern w:val="0"/>
+      <w:lang w:val="en-US"/>
+      <w14:ligatures w14:val="none"/>
+    </w:rPr>
+  </w:style>
+  <w:style w:type="paragraph" w:styleId="TOC1">
+    <w:name w:val="toc 1"/>
+    <w:basedOn w:val="Normal"/>
+    <w:next w:val="Normal"/>
+    <w:autoRedefine/>
+    <w:uiPriority w:val="39"/>
+    <w:unhideWhenUsed/>
+    <w:rsid w:val="00D760AE"/>
+    <w:pPr>
+      <w:spacing w:after="100"/>
+    </w:pPr>
+    <w:rPr>
+      <w:rFonts w:eastAsiaTheme="minorEastAsia" w:cs="Times New Roman"/>
+      <w:kern w:val="0"/>
+      <w:lang w:val="en-US"/>
+      <w14:ligatures w14:val="none"/>
+    </w:rPr>
+  </w:style>
+  <w:style w:type="paragraph" w:styleId="TOC3">
+    <w:name w:val="toc 3"/>
+    <w:basedOn w:val="Normal"/>
+    <w:next w:val="Normal"/>
+    <w:autoRedefine/>
+    <w:uiPriority w:val="39"/>
+    <w:unhideWhenUsed/>
+    <w:rsid w:val="00D760AE"/>
+    <w:pPr>
+      <w:spacing w:after="100"/>
+      <w:ind w:left="440"/>
+    </w:pPr>
+    <w:rPr>
+      <w:rFonts w:eastAsiaTheme="minorEastAsia" w:cs="Times New Roman"/>
+      <w:kern w:val="0"/>
+      <w:lang w:val="en-US"/>
+      <w14:ligatures w14:val="none"/>
+    </w:rPr>
+  </w:style>
 </w:styles>
 </file>
 
@@ -4713,4 +7867,16 @@
     </a:ext>
   </a:extLst>
 </a:theme>
+</file>
+
+<file path=customXml/item1.xml><?xml version="1.0" encoding="utf-8"?>
+<b:Sources xmlns:b="http://schemas.openxmlformats.org/officeDocument/2006/bibliography" xmlns="http://schemas.openxmlformats.org/officeDocument/2006/bibliography" SelectedStyle="\APASixthEditionOfficeOnline.xsl" StyleName="APA" Version="6"/>
+</file>
+
+<file path=customXml/itemProps1.xml><?xml version="1.0" encoding="utf-8"?>
+<ds:datastoreItem xmlns:ds="http://schemas.openxmlformats.org/officeDocument/2006/customXml" ds:itemID="{6FABD60F-2D00-41A2-9105-5545E9EBC794}">
+  <ds:schemaRefs>
+    <ds:schemaRef ds:uri="http://schemas.openxmlformats.org/officeDocument/2006/bibliography"/>
+  </ds:schemaRefs>
+</ds:datastoreItem>
 </file>
</xml_diff>